<commit_message>
categorized critical and filler items in folders
</commit_message>
<xml_diff>
--- a/2 Experiments/0 read me.docx
+++ b/2 Experiments/0 read me.docx
@@ -1,20 +1,556 @@
 
 <file path=word/document.xml><?xml version="1.0" encoding="utf-8"?>
-<w:document xmlns:wpc="http://schemas.microsoft.com/office/word/2010/wordprocessingCanvas" xmlns:cx="http://schemas.microsoft.com/office/drawing/2014/chartex" xmlns:cx1="http://schemas.microsoft.com/office/drawing/2015/9/8/chartex" xmlns:cx2="http://schemas.microsoft.com/office/drawing/2015/10/21/chartex" xmlns:cx3="http://schemas.microsoft.com/office/drawing/2016/5/9/chartex" xmlns:cx4="http://schemas.microsoft.com/office/drawing/2016/5/10/chartex" xmlns:cx5="http://schemas.microsoft.com/office/drawing/2016/5/11/chartex" xmlns:cx6="http://schemas.microsoft.com/office/drawing/2016/5/12/chartex" xmlns:cx7="http://schemas.microsoft.com/office/drawing/2016/5/13/chartex" xmlns:cx8="http://schemas.microsoft.com/office/drawing/2016/5/14/chartex" xmlns:mc="http://schemas.openxmlformats.org/markup-compatibility/2006" xmlns:aink="http://schemas.microsoft.com/office/drawing/2016/ink" xmlns:am3d="http://schemas.microsoft.com/office/drawing/2017/model3d" xmlns:o="urn:schemas-microsoft-com:office:office" xmlns:oel="http://schemas.microsoft.com/office/2019/extlst" xmlns:r="http://schemas.openxmlformats.org/officeDocument/2006/relationships" xmlns:m="http://schemas.openxmlformats.org/officeDocument/2006/math" xmlns:v="urn:schemas-microsoft-com:vml" xmlns:wp14="http://schemas.microsoft.com/office/word/2010/wordprocessingDrawing" xmlns:wp="http://schemas.openxmlformats.org/drawingml/2006/wordprocessingDrawing" xmlns:w10="urn:schemas-microsoft-com:office:word" xmlns:w="http://schemas.openxmlformats.org/wordprocessingml/2006/main" xmlns:w14="http://schemas.microsoft.com/office/word/2010/wordml" xmlns:w15="http://schemas.microsoft.com/office/word/2012/wordml" xmlns:w16cex="http://schemas.microsoft.com/office/word/2018/wordml/cex" xmlns:w16cid="http://schemas.microsoft.com/office/word/2016/wordml/cid" xmlns:w16="http://schemas.microsoft.com/office/word/2018/wordml" xmlns:w16du="http://schemas.microsoft.com/office/word/2023/wordml/word16du" xmlns:w16sdtdh="http://schemas.microsoft.com/office/word/2020/wordml/sdtdatahash" xmlns:w16se="http://schemas.microsoft.com/office/word/2015/wordml/symex" xmlns:wpg="http://schemas.microsoft.com/office/word/2010/wordprocessingGroup" xmlns:wpi="http://schemas.microsoft.com/office/word/2010/wordprocessingInk" xmlns:wne="http://schemas.microsoft.com/office/word/2006/wordml" xmlns:wps="http://schemas.microsoft.com/office/word/2010/wordprocessingShape" mc:Ignorable="w14 w15 w16se w16cid w16 w16cex w16sdtdh wp14">
+<w:document xmlns:wpc="http://schemas.microsoft.com/office/word/2010/wordprocessingCanvas" xmlns:cx="http://schemas.microsoft.com/office/drawing/2014/chartex" xmlns:cx1="http://schemas.microsoft.com/office/drawing/2015/9/8/chartex" xmlns:cx2="http://schemas.microsoft.com/office/drawing/2015/10/21/chartex" xmlns:cx3="http://schemas.microsoft.com/office/drawing/2016/5/9/chartex" xmlns:cx4="http://schemas.microsoft.com/office/drawing/2016/5/10/chartex" xmlns:cx5="http://schemas.microsoft.com/office/drawing/2016/5/11/chartex" xmlns:cx6="http://schemas.microsoft.com/office/drawing/2016/5/12/chartex" xmlns:cx7="http://schemas.microsoft.com/office/drawing/2016/5/13/chartex" xmlns:cx8="http://schemas.microsoft.com/office/drawing/2016/5/14/chartex" xmlns:mc="http://schemas.openxmlformats.org/markup-compatibility/2006" xmlns:aink="http://schemas.microsoft.com/office/drawing/2016/ink" xmlns:am3d="http://schemas.microsoft.com/office/drawing/2017/model3d" xmlns:o="urn:schemas-microsoft-com:office:office" xmlns:oel="http://schemas.microsoft.com/office/2019/extlst" xmlns:r="http://schemas.openxmlformats.org/officeDocument/2006/relationships" xmlns:m="http://schemas.openxmlformats.org/officeDocument/2006/math" xmlns:v="urn:schemas-microsoft-com:vml" xmlns:wp14="http://schemas.microsoft.com/office/word/2010/wordprocessingDrawing" xmlns:wp="http://schemas.openxmlformats.org/drawingml/2006/wordprocessingDrawing" xmlns:w10="urn:schemas-microsoft-com:office:word" xmlns:w="http://schemas.openxmlformats.org/wordprocessingml/2006/main" xmlns:w14="http://schemas.microsoft.com/office/word/2010/wordml" xmlns:w15="http://schemas.microsoft.com/office/word/2012/wordml" xmlns:w16cex="http://schemas.microsoft.com/office/word/2018/wordml/cex" xmlns:w16cid="http://schemas.microsoft.com/office/word/2016/wordml/cid" xmlns:w16="http://schemas.microsoft.com/office/word/2018/wordml" xmlns:w16sdtdh="http://schemas.microsoft.com/office/word/2020/wordml/sdtdatahash" xmlns:w16se="http://schemas.microsoft.com/office/word/2015/wordml/symex" xmlns:wpg="http://schemas.microsoft.com/office/word/2010/wordprocessingGroup" xmlns:wpi="http://schemas.microsoft.com/office/word/2010/wordprocessingInk" xmlns:wne="http://schemas.microsoft.com/office/word/2006/wordml" xmlns:wps="http://schemas.microsoft.com/office/word/2010/wordprocessingShape" mc:Ignorable="w14 w15 w16se w16cid w16 w16cex w16sdtdh wp14">
   <w:body>
     <w:p>
-      <w:r>
+      <w:pPr>
+        <w:rPr>
+          <w:rFonts w:ascii="Arial" w:hAnsi="Arial" w:cs="Arial"/>
+          <w:sz w:val="24"/>
+          <w:szCs w:val="24"/>
+        </w:rPr>
+      </w:pPr>
+      <w:r>
+        <w:rPr>
+          <w:rFonts w:ascii="Arial" w:hAnsi="Arial" w:cs="Arial"/>
+          <w:sz w:val="24"/>
+          <w:szCs w:val="24"/>
+        </w:rPr>
         <w:t xml:space="preserve">This folder includes any </w:t>
       </w:r>
       <w:r>
-        <w:t>documentations regarding the experiments of the MA project. That is, the preregistrations, materials, etc.</w:t>
-      </w:r>
-    </w:p>
-    <w:p/>
-    <w:p>
-      <w:r>
-        <w:t>Note that this folder is still empty because the experiments have not been conducted yet.</w:t>
-      </w:r>
+        <w:rPr>
+          <w:rFonts w:ascii="Arial" w:hAnsi="Arial" w:cs="Arial"/>
+          <w:sz w:val="24"/>
+          <w:szCs w:val="24"/>
+        </w:rPr>
+        <w:t>documentations regarding the experiments of the MA project. That is, the preregistrations, materials</w:t>
+      </w:r>
+      <w:r>
+        <w:rPr>
+          <w:rFonts w:ascii="Arial" w:hAnsi="Arial" w:cs="Arial"/>
+          <w:sz w:val="24"/>
+          <w:szCs w:val="24"/>
+        </w:rPr>
+        <w:t xml:space="preserve"> (stimuli and recordings)</w:t>
+      </w:r>
+      <w:r>
+        <w:rPr>
+          <w:rFonts w:ascii="Arial" w:hAnsi="Arial" w:cs="Arial"/>
+          <w:sz w:val="24"/>
+          <w:szCs w:val="24"/>
+        </w:rPr>
+        <w:t xml:space="preserve">, </w:t>
+      </w:r>
+      <w:r>
+        <w:rPr>
+          <w:rFonts w:ascii="Arial" w:hAnsi="Arial" w:cs="Arial"/>
+          <w:sz w:val="24"/>
+          <w:szCs w:val="24"/>
+        </w:rPr>
+        <w:t xml:space="preserve">code, </w:t>
+      </w:r>
+      <w:r>
+        <w:rPr>
+          <w:rFonts w:ascii="Arial" w:hAnsi="Arial" w:cs="Arial"/>
+          <w:sz w:val="24"/>
+          <w:szCs w:val="24"/>
+        </w:rPr>
+        <w:t>etc.</w:t>
+      </w:r>
+    </w:p>
+    <w:p>
+      <w:pPr>
+        <w:rPr>
+          <w:rFonts w:ascii="Arial" w:hAnsi="Arial" w:cs="Arial"/>
+          <w:sz w:val="24"/>
+          <w:szCs w:val="24"/>
+        </w:rPr>
+      </w:pPr>
+    </w:p>
+    <w:p>
+      <w:pPr>
+        <w:rPr>
+          <w:rFonts w:ascii="Arial" w:hAnsi="Arial" w:cs="Arial"/>
+          <w:sz w:val="24"/>
+          <w:szCs w:val="24"/>
+        </w:rPr>
+      </w:pPr>
+      <w:r>
+        <w:rPr>
+          <w:rFonts w:ascii="Arial" w:hAnsi="Arial" w:cs="Arial"/>
+          <w:sz w:val="24"/>
+          <w:szCs w:val="24"/>
+        </w:rPr>
+        <w:t>Note that the folder “stimuli” is organized as follows:</w:t>
+      </w:r>
+    </w:p>
+    <w:p>
+      <w:pPr>
+        <w:pStyle w:val="berschrift1"/>
+        <w:rPr>
+          <w:rFonts w:ascii="Arial" w:hAnsi="Arial" w:cs="Arial"/>
+          <w:color w:val="auto"/>
+          <w:sz w:val="24"/>
+          <w:szCs w:val="24"/>
+        </w:rPr>
+      </w:pPr>
+      <w:r>
+        <w:rPr>
+          <w:rFonts w:ascii="Arial" w:hAnsi="Arial" w:cs="Arial"/>
+          <w:color w:val="auto"/>
+          <w:sz w:val="24"/>
+          <w:szCs w:val="24"/>
+        </w:rPr>
+        <w:t>Stimuli</w:t>
+      </w:r>
+    </w:p>
+    <w:p>
+      <w:pPr>
+        <w:pStyle w:val="berschrift2"/>
+        <w:rPr>
+          <w:rFonts w:ascii="Arial" w:hAnsi="Arial" w:cs="Arial"/>
+          <w:color w:val="auto"/>
+          <w:sz w:val="24"/>
+          <w:szCs w:val="24"/>
+        </w:rPr>
+      </w:pPr>
+      <w:r>
+        <w:rPr>
+          <w:rFonts w:ascii="Arial" w:hAnsi="Arial" w:cs="Arial"/>
+          <w:color w:val="auto"/>
+          <w:sz w:val="24"/>
+          <w:szCs w:val="24"/>
+        </w:rPr>
+        <w:t>Auditory stimuli</w:t>
+      </w:r>
+    </w:p>
+    <w:p>
+      <w:pPr>
+        <w:pStyle w:val="berschrift3"/>
+        <w:rPr>
+          <w:rFonts w:ascii="Arial" w:hAnsi="Arial" w:cs="Arial"/>
+          <w:color w:val="auto"/>
+        </w:rPr>
+      </w:pPr>
+      <w:r>
+        <w:rPr>
+          <w:rFonts w:ascii="Arial" w:hAnsi="Arial" w:cs="Arial"/>
+          <w:color w:val="auto"/>
+        </w:rPr>
+        <w:t>Critical items</w:t>
+      </w:r>
+    </w:p>
+    <w:p>
+      <w:pPr>
+        <w:pStyle w:val="berschrift4"/>
+        <w:rPr>
+          <w:rFonts w:ascii="Arial" w:hAnsi="Arial" w:cs="Arial"/>
+          <w:i w:val="0"/>
+          <w:iCs w:val="0"/>
+          <w:color w:val="auto"/>
+          <w:sz w:val="24"/>
+          <w:szCs w:val="24"/>
+        </w:rPr>
+      </w:pPr>
+      <w:r>
+        <w:rPr>
+          <w:rFonts w:ascii="Arial" w:hAnsi="Arial" w:cs="Arial"/>
+          <w:i w:val="0"/>
+          <w:iCs w:val="0"/>
+          <w:color w:val="auto"/>
+          <w:sz w:val="24"/>
+          <w:szCs w:val="24"/>
+        </w:rPr>
+        <w:t>Auditory stimuli with emphasis</w:t>
+      </w:r>
+    </w:p>
+    <w:p>
+      <w:pPr>
+        <w:pStyle w:val="berschrift5"/>
+        <w:rPr>
+          <w:rFonts w:ascii="Arial" w:hAnsi="Arial" w:cs="Arial"/>
+          <w:color w:val="auto"/>
+          <w:sz w:val="24"/>
+          <w:szCs w:val="24"/>
+        </w:rPr>
+      </w:pPr>
+      <w:r>
+        <w:rPr>
+          <w:rFonts w:ascii="Arial" w:hAnsi="Arial" w:cs="Arial"/>
+          <w:color w:val="auto"/>
+          <w:sz w:val="24"/>
+          <w:szCs w:val="24"/>
+        </w:rPr>
+        <w:t>auditory</w:t>
+      </w:r>
+      <w:r>
+        <w:rPr>
+          <w:rFonts w:ascii="Arial" w:hAnsi="Arial" w:cs="Arial"/>
+          <w:color w:val="auto"/>
+          <w:sz w:val="24"/>
+          <w:szCs w:val="24"/>
+        </w:rPr>
+        <w:t xml:space="preserve"> stimuli with emphasis, functional fragment</w:t>
+      </w:r>
+    </w:p>
+    <w:p>
+      <w:pPr>
+        <w:pStyle w:val="berschrift5"/>
+        <w:rPr>
+          <w:rFonts w:ascii="Arial" w:hAnsi="Arial" w:cs="Arial"/>
+          <w:color w:val="auto"/>
+          <w:sz w:val="24"/>
+          <w:szCs w:val="24"/>
+        </w:rPr>
+      </w:pPr>
+      <w:r>
+        <w:rPr>
+          <w:rFonts w:ascii="Arial" w:hAnsi="Arial" w:cs="Arial"/>
+          <w:color w:val="auto"/>
+          <w:sz w:val="24"/>
+          <w:szCs w:val="24"/>
+        </w:rPr>
+        <w:t>auditory stimuli with emphasis, lexical fragment</w:t>
+      </w:r>
+    </w:p>
+    <w:p>
+      <w:pPr>
+        <w:pStyle w:val="berschrift4"/>
+        <w:rPr>
+          <w:rFonts w:ascii="Arial" w:hAnsi="Arial" w:cs="Arial"/>
+          <w:i w:val="0"/>
+          <w:iCs w:val="0"/>
+          <w:color w:val="auto"/>
+          <w:sz w:val="24"/>
+          <w:szCs w:val="24"/>
+        </w:rPr>
+      </w:pPr>
+      <w:r>
+        <w:rPr>
+          <w:rFonts w:ascii="Arial" w:hAnsi="Arial" w:cs="Arial"/>
+          <w:i w:val="0"/>
+          <w:iCs w:val="0"/>
+          <w:color w:val="auto"/>
+          <w:sz w:val="24"/>
+          <w:szCs w:val="24"/>
+        </w:rPr>
+        <w:t>Auditory stimuli without emphasis</w:t>
+      </w:r>
+    </w:p>
+    <w:p>
+      <w:pPr>
+        <w:pStyle w:val="berschrift5"/>
+        <w:rPr>
+          <w:rFonts w:ascii="Arial" w:hAnsi="Arial" w:cs="Arial"/>
+          <w:color w:val="auto"/>
+          <w:sz w:val="24"/>
+          <w:szCs w:val="24"/>
+        </w:rPr>
+      </w:pPr>
+      <w:r>
+        <w:rPr>
+          <w:rFonts w:ascii="Arial" w:hAnsi="Arial" w:cs="Arial"/>
+          <w:color w:val="auto"/>
+          <w:sz w:val="24"/>
+          <w:szCs w:val="24"/>
+        </w:rPr>
+        <w:t xml:space="preserve">auditory stimuli </w:t>
+      </w:r>
+      <w:r>
+        <w:rPr>
+          <w:rFonts w:ascii="Arial" w:hAnsi="Arial" w:cs="Arial"/>
+          <w:color w:val="auto"/>
+          <w:sz w:val="24"/>
+          <w:szCs w:val="24"/>
+        </w:rPr>
+        <w:t>without</w:t>
+      </w:r>
+      <w:r>
+        <w:rPr>
+          <w:rFonts w:ascii="Arial" w:hAnsi="Arial" w:cs="Arial"/>
+          <w:color w:val="auto"/>
+          <w:sz w:val="24"/>
+          <w:szCs w:val="24"/>
+        </w:rPr>
+        <w:t xml:space="preserve"> emphasis, functional fragment</w:t>
+      </w:r>
+    </w:p>
+    <w:p>
+      <w:pPr>
+        <w:pStyle w:val="berschrift5"/>
+        <w:rPr>
+          <w:rFonts w:ascii="Arial" w:hAnsi="Arial" w:cs="Arial"/>
+          <w:color w:val="auto"/>
+          <w:sz w:val="24"/>
+          <w:szCs w:val="24"/>
+        </w:rPr>
+      </w:pPr>
+      <w:r>
+        <w:rPr>
+          <w:rFonts w:ascii="Arial" w:hAnsi="Arial" w:cs="Arial"/>
+          <w:color w:val="auto"/>
+          <w:sz w:val="24"/>
+          <w:szCs w:val="24"/>
+        </w:rPr>
+        <w:t>auditory stimuli with</w:t>
+      </w:r>
+      <w:r>
+        <w:rPr>
+          <w:rFonts w:ascii="Arial" w:hAnsi="Arial" w:cs="Arial"/>
+          <w:color w:val="auto"/>
+          <w:sz w:val="24"/>
+          <w:szCs w:val="24"/>
+        </w:rPr>
+        <w:t>out</w:t>
+      </w:r>
+      <w:r>
+        <w:rPr>
+          <w:rFonts w:ascii="Arial" w:hAnsi="Arial" w:cs="Arial"/>
+          <w:color w:val="auto"/>
+          <w:sz w:val="24"/>
+          <w:szCs w:val="24"/>
+        </w:rPr>
+        <w:t xml:space="preserve"> emphasis, lexical fragment</w:t>
+      </w:r>
+    </w:p>
+    <w:p>
+      <w:pPr>
+        <w:pStyle w:val="berschrift3"/>
+        <w:rPr>
+          <w:rFonts w:ascii="Arial" w:hAnsi="Arial" w:cs="Arial"/>
+          <w:color w:val="auto"/>
+        </w:rPr>
+      </w:pPr>
+      <w:r>
+        <w:rPr>
+          <w:rFonts w:ascii="Arial" w:hAnsi="Arial" w:cs="Arial"/>
+          <w:color w:val="auto"/>
+        </w:rPr>
+        <w:t>Filler items</w:t>
+      </w:r>
+    </w:p>
+    <w:p>
+      <w:pPr>
+        <w:pStyle w:val="berschrift2"/>
+        <w:rPr>
+          <w:rFonts w:ascii="Arial" w:hAnsi="Arial" w:cs="Arial"/>
+          <w:color w:val="auto"/>
+          <w:sz w:val="24"/>
+          <w:szCs w:val="24"/>
+        </w:rPr>
+      </w:pPr>
+      <w:r>
+        <w:rPr>
+          <w:rFonts w:ascii="Arial" w:hAnsi="Arial" w:cs="Arial"/>
+          <w:color w:val="auto"/>
+          <w:sz w:val="24"/>
+          <w:szCs w:val="24"/>
+        </w:rPr>
+        <w:t>Written stimuli</w:t>
+      </w:r>
+    </w:p>
+    <w:p>
+      <w:pPr>
+        <w:pStyle w:val="berschrift3"/>
+        <w:rPr>
+          <w:rFonts w:ascii="Arial" w:hAnsi="Arial" w:cs="Arial"/>
+          <w:color w:val="auto"/>
+        </w:rPr>
+      </w:pPr>
+      <w:r>
+        <w:rPr>
+          <w:rFonts w:ascii="Arial" w:hAnsi="Arial" w:cs="Arial"/>
+          <w:color w:val="auto"/>
+        </w:rPr>
+        <w:t>Critical items</w:t>
+      </w:r>
+    </w:p>
+    <w:p>
+      <w:pPr>
+        <w:pStyle w:val="berschrift4"/>
+        <w:rPr>
+          <w:rFonts w:ascii="Arial" w:hAnsi="Arial" w:cs="Arial"/>
+          <w:i w:val="0"/>
+          <w:iCs w:val="0"/>
+          <w:color w:val="auto"/>
+          <w:sz w:val="24"/>
+          <w:szCs w:val="24"/>
+        </w:rPr>
+      </w:pPr>
+      <w:r>
+        <w:rPr>
+          <w:rFonts w:ascii="Arial" w:hAnsi="Arial" w:cs="Arial"/>
+          <w:i w:val="0"/>
+          <w:iCs w:val="0"/>
+          <w:color w:val="auto"/>
+          <w:sz w:val="24"/>
+          <w:szCs w:val="24"/>
+        </w:rPr>
+        <w:t>Written stimuli with emphasis</w:t>
+      </w:r>
+    </w:p>
+    <w:p>
+      <w:pPr>
+        <w:pStyle w:val="berschrift5"/>
+        <w:rPr>
+          <w:rFonts w:ascii="Arial" w:hAnsi="Arial" w:cs="Arial"/>
+          <w:color w:val="auto"/>
+          <w:sz w:val="24"/>
+          <w:szCs w:val="24"/>
+        </w:rPr>
+      </w:pPr>
+      <w:r>
+        <w:rPr>
+          <w:rFonts w:ascii="Arial" w:hAnsi="Arial" w:cs="Arial"/>
+          <w:color w:val="auto"/>
+          <w:sz w:val="24"/>
+          <w:szCs w:val="24"/>
+        </w:rPr>
+        <w:t>Written stimuli with emphasis, functional fragment</w:t>
+      </w:r>
+    </w:p>
+    <w:p>
+      <w:pPr>
+        <w:pStyle w:val="berschrift5"/>
+        <w:rPr>
+          <w:rFonts w:ascii="Arial" w:hAnsi="Arial" w:cs="Arial"/>
+          <w:color w:val="auto"/>
+          <w:sz w:val="24"/>
+          <w:szCs w:val="24"/>
+        </w:rPr>
+      </w:pPr>
+      <w:r>
+        <w:rPr>
+          <w:rFonts w:ascii="Arial" w:hAnsi="Arial" w:cs="Arial"/>
+          <w:color w:val="auto"/>
+          <w:sz w:val="24"/>
+          <w:szCs w:val="24"/>
+        </w:rPr>
+        <w:t>Written stimuli with emphasis, lexical fragment</w:t>
+      </w:r>
+    </w:p>
+    <w:p>
+      <w:pPr>
+        <w:pStyle w:val="berschrift4"/>
+        <w:rPr>
+          <w:rFonts w:ascii="Arial" w:hAnsi="Arial" w:cs="Arial"/>
+          <w:i w:val="0"/>
+          <w:iCs w:val="0"/>
+          <w:color w:val="auto"/>
+          <w:sz w:val="24"/>
+          <w:szCs w:val="24"/>
+        </w:rPr>
+      </w:pPr>
+      <w:r>
+        <w:rPr>
+          <w:rFonts w:ascii="Arial" w:hAnsi="Arial" w:cs="Arial"/>
+          <w:i w:val="0"/>
+          <w:iCs w:val="0"/>
+          <w:color w:val="auto"/>
+          <w:sz w:val="24"/>
+          <w:szCs w:val="24"/>
+        </w:rPr>
+        <w:t>Written stimuli without emphasis</w:t>
+      </w:r>
+    </w:p>
+    <w:p>
+      <w:pPr>
+        <w:pStyle w:val="berschrift5"/>
+        <w:rPr>
+          <w:rFonts w:ascii="Arial" w:hAnsi="Arial" w:cs="Arial"/>
+          <w:color w:val="auto"/>
+          <w:sz w:val="24"/>
+          <w:szCs w:val="24"/>
+        </w:rPr>
+      </w:pPr>
+      <w:r>
+        <w:rPr>
+          <w:rFonts w:ascii="Arial" w:hAnsi="Arial" w:cs="Arial"/>
+          <w:color w:val="auto"/>
+          <w:sz w:val="24"/>
+          <w:szCs w:val="24"/>
+        </w:rPr>
+        <w:t>Written stimuli with</w:t>
+      </w:r>
+      <w:r>
+        <w:rPr>
+          <w:rFonts w:ascii="Arial" w:hAnsi="Arial" w:cs="Arial"/>
+          <w:color w:val="auto"/>
+          <w:sz w:val="24"/>
+          <w:szCs w:val="24"/>
+        </w:rPr>
+        <w:t>out</w:t>
+      </w:r>
+      <w:r>
+        <w:rPr>
+          <w:rFonts w:ascii="Arial" w:hAnsi="Arial" w:cs="Arial"/>
+          <w:color w:val="auto"/>
+          <w:sz w:val="24"/>
+          <w:szCs w:val="24"/>
+        </w:rPr>
+        <w:t xml:space="preserve"> emphasis, functional fragment</w:t>
+      </w:r>
+    </w:p>
+    <w:p>
+      <w:pPr>
+        <w:pStyle w:val="berschrift5"/>
+        <w:rPr>
+          <w:rFonts w:ascii="Arial" w:hAnsi="Arial" w:cs="Arial"/>
+          <w:color w:val="auto"/>
+          <w:sz w:val="24"/>
+          <w:szCs w:val="24"/>
+        </w:rPr>
+      </w:pPr>
+      <w:r>
+        <w:rPr>
+          <w:rFonts w:ascii="Arial" w:hAnsi="Arial" w:cs="Arial"/>
+          <w:color w:val="auto"/>
+          <w:sz w:val="24"/>
+          <w:szCs w:val="24"/>
+        </w:rPr>
+        <w:t>Written stimuli with</w:t>
+      </w:r>
+      <w:r>
+        <w:rPr>
+          <w:rFonts w:ascii="Arial" w:hAnsi="Arial" w:cs="Arial"/>
+          <w:color w:val="auto"/>
+          <w:sz w:val="24"/>
+          <w:szCs w:val="24"/>
+        </w:rPr>
+        <w:t>out</w:t>
+      </w:r>
+      <w:r>
+        <w:rPr>
+          <w:rFonts w:ascii="Arial" w:hAnsi="Arial" w:cs="Arial"/>
+          <w:color w:val="auto"/>
+          <w:sz w:val="24"/>
+          <w:szCs w:val="24"/>
+        </w:rPr>
+        <w:t xml:space="preserve"> emphasis, lexical fragment</w:t>
+      </w:r>
+    </w:p>
+    <w:p>
+      <w:pPr>
+        <w:pStyle w:val="berschrift3"/>
+        <w:rPr>
+          <w:rFonts w:ascii="Arial" w:hAnsi="Arial" w:cs="Arial"/>
+          <w:color w:val="auto"/>
+        </w:rPr>
+      </w:pPr>
+      <w:r>
+        <w:rPr>
+          <w:rFonts w:ascii="Arial" w:hAnsi="Arial" w:cs="Arial"/>
+          <w:color w:val="auto"/>
+        </w:rPr>
+        <w:t>Filler items</w:t>
+      </w:r>
+    </w:p>
+    <w:p>
+      <w:pPr>
+        <w:pStyle w:val="Listenabsatz"/>
+        <w:ind w:left="1440"/>
+      </w:pPr>
     </w:p>
     <w:sectPr>
       <w:pgSz w:w="11906" w:h="16838"/>
@@ -27,8 +563,100 @@
 </file>
 
 <file path=word/numbering.xml><?xml version="1.0" encoding="utf-8"?>
-<w:numbering xmlns:wpc="http://schemas.microsoft.com/office/word/2010/wordprocessingCanvas" xmlns:cx="http://schemas.microsoft.com/office/drawing/2014/chartex" xmlns:cx1="http://schemas.microsoft.com/office/drawing/2015/9/8/chartex" xmlns:cx2="http://schemas.microsoft.com/office/drawing/2015/10/21/chartex" xmlns:cx3="http://schemas.microsoft.com/office/drawing/2016/5/9/chartex" xmlns:cx4="http://schemas.microsoft.com/office/drawing/2016/5/10/chartex" xmlns:cx5="http://schemas.microsoft.com/office/drawing/2016/5/11/chartex" xmlns:cx6="http://schemas.microsoft.com/office/drawing/2016/5/12/chartex" xmlns:cx7="http://schemas.microsoft.com/office/drawing/2016/5/13/chartex" xmlns:cx8="http://schemas.microsoft.com/office/drawing/2016/5/14/chartex" xmlns:mc="http://schemas.openxmlformats.org/markup-compatibility/2006" xmlns:aink="http://schemas.microsoft.com/office/drawing/2016/ink" xmlns:am3d="http://schemas.microsoft.com/office/drawing/2017/model3d" xmlns:o="urn:schemas-microsoft-com:office:office" xmlns:oel="http://schemas.microsoft.com/office/2019/extlst" xmlns:r="http://schemas.openxmlformats.org/officeDocument/2006/relationships" xmlns:m="http://schemas.openxmlformats.org/officeDocument/2006/math" xmlns:v="urn:schemas-microsoft-com:vml" xmlns:wp14="http://schemas.microsoft.com/office/word/2010/wordprocessingDrawing" xmlns:wp="http://schemas.openxmlformats.org/drawingml/2006/wordprocessingDrawing" xmlns:w10="urn:schemas-microsoft-com:office:word" xmlns:w="http://schemas.openxmlformats.org/wordprocessingml/2006/main" xmlns:w14="http://schemas.microsoft.com/office/word/2010/wordml" xmlns:w15="http://schemas.microsoft.com/office/word/2012/wordml" xmlns:w16cex="http://schemas.microsoft.com/office/word/2018/wordml/cex" xmlns:w16cid="http://schemas.microsoft.com/office/word/2016/wordml/cid" xmlns:w16="http://schemas.microsoft.com/office/word/2018/wordml" xmlns:w16du="http://schemas.microsoft.com/office/word/2023/wordml/word16du" xmlns:w16sdtdh="http://schemas.microsoft.com/office/word/2020/wordml/sdtdatahash" xmlns:w16se="http://schemas.microsoft.com/office/word/2015/wordml/symex" xmlns:wpg="http://schemas.microsoft.com/office/word/2010/wordprocessingGroup" xmlns:wpi="http://schemas.microsoft.com/office/word/2010/wordprocessingInk" xmlns:wne="http://schemas.microsoft.com/office/word/2006/wordml" xmlns:wps="http://schemas.microsoft.com/office/word/2010/wordprocessingShape" mc:Ignorable="w14 w15 w16se w16cid w16 w16cex w16sdtdh wp14">
+<w:numbering xmlns:wpc="http://schemas.microsoft.com/office/word/2010/wordprocessingCanvas" xmlns:cx="http://schemas.microsoft.com/office/drawing/2014/chartex" xmlns:cx1="http://schemas.microsoft.com/office/drawing/2015/9/8/chartex" xmlns:cx2="http://schemas.microsoft.com/office/drawing/2015/10/21/chartex" xmlns:cx3="http://schemas.microsoft.com/office/drawing/2016/5/9/chartex" xmlns:cx4="http://schemas.microsoft.com/office/drawing/2016/5/10/chartex" xmlns:cx5="http://schemas.microsoft.com/office/drawing/2016/5/11/chartex" xmlns:cx6="http://schemas.microsoft.com/office/drawing/2016/5/12/chartex" xmlns:cx7="http://schemas.microsoft.com/office/drawing/2016/5/13/chartex" xmlns:cx8="http://schemas.microsoft.com/office/drawing/2016/5/14/chartex" xmlns:mc="http://schemas.openxmlformats.org/markup-compatibility/2006" xmlns:aink="http://schemas.microsoft.com/office/drawing/2016/ink" xmlns:am3d="http://schemas.microsoft.com/office/drawing/2017/model3d" xmlns:o="urn:schemas-microsoft-com:office:office" xmlns:oel="http://schemas.microsoft.com/office/2019/extlst" xmlns:r="http://schemas.openxmlformats.org/officeDocument/2006/relationships" xmlns:m="http://schemas.openxmlformats.org/officeDocument/2006/math" xmlns:v="urn:schemas-microsoft-com:vml" xmlns:wp14="http://schemas.microsoft.com/office/word/2010/wordprocessingDrawing" xmlns:wp="http://schemas.openxmlformats.org/drawingml/2006/wordprocessingDrawing" xmlns:w10="urn:schemas-microsoft-com:office:word" xmlns:w="http://schemas.openxmlformats.org/wordprocessingml/2006/main" xmlns:w14="http://schemas.microsoft.com/office/word/2010/wordml" xmlns:w15="http://schemas.microsoft.com/office/word/2012/wordml" xmlns:w16cex="http://schemas.microsoft.com/office/word/2018/wordml/cex" xmlns:w16cid="http://schemas.microsoft.com/office/word/2016/wordml/cid" xmlns:w16="http://schemas.microsoft.com/office/word/2018/wordml" xmlns:w16sdtdh="http://schemas.microsoft.com/office/word/2020/wordml/sdtdatahash" xmlns:w16se="http://schemas.microsoft.com/office/word/2015/wordml/symex" xmlns:wpg="http://schemas.microsoft.com/office/word/2010/wordprocessingGroup" xmlns:wpi="http://schemas.microsoft.com/office/word/2010/wordprocessingInk" xmlns:wne="http://schemas.microsoft.com/office/word/2006/wordml" xmlns:wps="http://schemas.microsoft.com/office/word/2010/wordprocessingShape" mc:Ignorable="w14 w15 w16se w16cid w16 w16cex w16sdtdh wp14">
   <w:abstractNum w:abstractNumId="0" w15:restartNumberingAfterBreak="0">
+    <w:nsid w:val="26AC58B2"/>
+    <w:multiLevelType w:val="multilevel"/>
+    <w:tmpl w:val="B56C6666"/>
+    <w:lvl w:ilvl="0">
+      <w:start w:val="1"/>
+      <w:numFmt w:val="decimal"/>
+      <w:lvlText w:val="%1."/>
+      <w:lvlJc w:val="left"/>
+      <w:pPr>
+        <w:ind w:left="360" w:hanging="360"/>
+      </w:pPr>
+      <w:rPr>
+        <w:rFonts w:hint="default"/>
+      </w:rPr>
+    </w:lvl>
+    <w:lvl w:ilvl="1">
+      <w:start w:val="1"/>
+      <w:numFmt w:val="decimal"/>
+      <w:lvlText w:val="%1.%2."/>
+      <w:lvlJc w:val="left"/>
+      <w:pPr>
+        <w:ind w:left="792" w:hanging="432"/>
+      </w:pPr>
+    </w:lvl>
+    <w:lvl w:ilvl="2">
+      <w:start w:val="1"/>
+      <w:numFmt w:val="decimal"/>
+      <w:lvlText w:val="%1.%2.%3."/>
+      <w:lvlJc w:val="left"/>
+      <w:pPr>
+        <w:ind w:left="1224" w:hanging="504"/>
+      </w:pPr>
+    </w:lvl>
+    <w:lvl w:ilvl="3">
+      <w:start w:val="1"/>
+      <w:numFmt w:val="decimal"/>
+      <w:lvlText w:val="%4."/>
+      <w:lvlJc w:val="left"/>
+      <w:pPr>
+        <w:ind w:left="1440" w:hanging="360"/>
+      </w:pPr>
+    </w:lvl>
+    <w:lvl w:ilvl="4">
+      <w:start w:val="1"/>
+      <w:numFmt w:val="decimal"/>
+      <w:lvlText w:val="%1.%2.%3.%4.%5."/>
+      <w:lvlJc w:val="left"/>
+      <w:pPr>
+        <w:ind w:left="2232" w:hanging="792"/>
+      </w:pPr>
+      <w:rPr>
+        <w:rFonts w:hint="default"/>
+      </w:rPr>
+    </w:lvl>
+    <w:lvl w:ilvl="5">
+      <w:start w:val="1"/>
+      <w:numFmt w:val="decimal"/>
+      <w:lvlText w:val="%1.%2.%3.%4.%5.%6."/>
+      <w:lvlJc w:val="left"/>
+      <w:pPr>
+        <w:ind w:left="2736" w:hanging="936"/>
+      </w:pPr>
+    </w:lvl>
+    <w:lvl w:ilvl="6">
+      <w:start w:val="1"/>
+      <w:numFmt w:val="decimal"/>
+      <w:lvlText w:val="%1.%2.%3.%4.%5.%6.%7."/>
+      <w:lvlJc w:val="left"/>
+      <w:pPr>
+        <w:ind w:left="3240" w:hanging="1080"/>
+      </w:pPr>
+    </w:lvl>
+    <w:lvl w:ilvl="7">
+      <w:start w:val="1"/>
+      <w:numFmt w:val="decimal"/>
+      <w:lvlText w:val="%1.%2.%3.%4.%5.%6.%7.%8."/>
+      <w:lvlJc w:val="left"/>
+      <w:pPr>
+        <w:ind w:left="3744" w:hanging="1224"/>
+      </w:pPr>
+    </w:lvl>
+    <w:lvl w:ilvl="8">
+      <w:start w:val="1"/>
+      <w:numFmt w:val="decimal"/>
+      <w:lvlText w:val="%1.%2.%3.%4.%5.%6.%7.%8.%9."/>
+      <w:lvlJc w:val="left"/>
+      <w:pPr>
+        <w:ind w:left="4320" w:hanging="1440"/>
+      </w:pPr>
+    </w:lvl>
+  </w:abstractNum>
+  <w:abstractNum w:abstractNumId="1" w15:restartNumberingAfterBreak="0">
     <w:nsid w:val="43500C44"/>
     <w:multiLevelType w:val="hybridMultilevel"/>
     <w:tmpl w:val="A03C8BC0"/>
@@ -114,8 +742,103 @@
       </w:pPr>
     </w:lvl>
   </w:abstractNum>
+  <w:abstractNum w:abstractNumId="2" w15:restartNumberingAfterBreak="0">
+    <w:nsid w:val="46556BB4"/>
+    <w:multiLevelType w:val="multilevel"/>
+    <w:tmpl w:val="0C090027"/>
+    <w:lvl w:ilvl="0">
+      <w:start w:val="1"/>
+      <w:numFmt w:val="upperRoman"/>
+      <w:pStyle w:val="berschrift1"/>
+      <w:lvlText w:val="%1."/>
+      <w:lvlJc w:val="left"/>
+      <w:pPr>
+        <w:ind w:left="0" w:firstLine="0"/>
+      </w:pPr>
+    </w:lvl>
+    <w:lvl w:ilvl="1">
+      <w:start w:val="1"/>
+      <w:numFmt w:val="upperLetter"/>
+      <w:pStyle w:val="berschrift2"/>
+      <w:lvlText w:val="%2."/>
+      <w:lvlJc w:val="left"/>
+      <w:pPr>
+        <w:ind w:left="720" w:firstLine="0"/>
+      </w:pPr>
+    </w:lvl>
+    <w:lvl w:ilvl="2">
+      <w:start w:val="1"/>
+      <w:numFmt w:val="decimal"/>
+      <w:pStyle w:val="berschrift3"/>
+      <w:lvlText w:val="%3."/>
+      <w:lvlJc w:val="left"/>
+      <w:pPr>
+        <w:ind w:left="1440" w:firstLine="0"/>
+      </w:pPr>
+    </w:lvl>
+    <w:lvl w:ilvl="3">
+      <w:start w:val="1"/>
+      <w:numFmt w:val="lowerLetter"/>
+      <w:pStyle w:val="berschrift4"/>
+      <w:lvlText w:val="%4)"/>
+      <w:lvlJc w:val="left"/>
+      <w:pPr>
+        <w:ind w:left="2160" w:firstLine="0"/>
+      </w:pPr>
+    </w:lvl>
+    <w:lvl w:ilvl="4">
+      <w:start w:val="1"/>
+      <w:numFmt w:val="decimal"/>
+      <w:pStyle w:val="berschrift5"/>
+      <w:lvlText w:val="(%5)"/>
+      <w:lvlJc w:val="left"/>
+      <w:pPr>
+        <w:ind w:left="2880" w:firstLine="0"/>
+      </w:pPr>
+    </w:lvl>
+    <w:lvl w:ilvl="5">
+      <w:start w:val="1"/>
+      <w:numFmt w:val="lowerLetter"/>
+      <w:pStyle w:val="berschrift6"/>
+      <w:lvlText w:val="(%6)"/>
+      <w:lvlJc w:val="left"/>
+      <w:pPr>
+        <w:ind w:left="3600" w:firstLine="0"/>
+      </w:pPr>
+    </w:lvl>
+    <w:lvl w:ilvl="6">
+      <w:start w:val="1"/>
+      <w:numFmt w:val="lowerRoman"/>
+      <w:pStyle w:val="berschrift7"/>
+      <w:lvlText w:val="(%7)"/>
+      <w:lvlJc w:val="left"/>
+      <w:pPr>
+        <w:ind w:left="4320" w:firstLine="0"/>
+      </w:pPr>
+    </w:lvl>
+    <w:lvl w:ilvl="7">
+      <w:start w:val="1"/>
+      <w:numFmt w:val="lowerLetter"/>
+      <w:pStyle w:val="berschrift8"/>
+      <w:lvlText w:val="(%8)"/>
+      <w:lvlJc w:val="left"/>
+      <w:pPr>
+        <w:ind w:left="5040" w:firstLine="0"/>
+      </w:pPr>
+    </w:lvl>
+    <w:lvl w:ilvl="8">
+      <w:start w:val="1"/>
+      <w:numFmt w:val="lowerRoman"/>
+      <w:pStyle w:val="berschrift9"/>
+      <w:lvlText w:val="(%9)"/>
+      <w:lvlJc w:val="left"/>
+      <w:pPr>
+        <w:ind w:left="5760" w:firstLine="0"/>
+      </w:pPr>
+    </w:lvl>
+  </w:abstractNum>
   <w:num w:numId="1" w16cid:durableId="1243415406">
-    <w:abstractNumId w:val="0"/>
+    <w:abstractNumId w:val="1"/>
     <w:lvlOverride w:ilvl="0">
       <w:startOverride w:val="1"/>
     </w:lvlOverride>
@@ -143,6 +866,15 @@
     <w:lvlOverride w:ilvl="8">
       <w:startOverride w:val="1"/>
     </w:lvlOverride>
+  </w:num>
+  <w:num w:numId="2" w16cid:durableId="2045667608">
+    <w:abstractNumId w:val="0"/>
+  </w:num>
+  <w:num w:numId="3" w16cid:durableId="1029339434">
+    <w:abstractNumId w:val="1"/>
+  </w:num>
+  <w:num w:numId="4" w16cid:durableId="370886722">
+    <w:abstractNumId w:val="2"/>
   </w:num>
 </w:numbering>
 </file>
@@ -551,6 +1283,240 @@
       <w:spacing w:line="256" w:lineRule="auto"/>
     </w:pPr>
   </w:style>
+  <w:style w:type="paragraph" w:styleId="berschrift1">
+    <w:name w:val="heading 1"/>
+    <w:basedOn w:val="Standard"/>
+    <w:next w:val="Standard"/>
+    <w:link w:val="berschrift1Zchn"/>
+    <w:uiPriority w:val="9"/>
+    <w:qFormat/>
+    <w:rsid w:val="00E577E4"/>
+    <w:pPr>
+      <w:keepNext/>
+      <w:keepLines/>
+      <w:numPr>
+        <w:numId w:val="4"/>
+      </w:numPr>
+      <w:spacing w:before="240" w:after="0"/>
+      <w:outlineLvl w:val="0"/>
+    </w:pPr>
+    <w:rPr>
+      <w:rFonts w:asciiTheme="majorHAnsi" w:eastAsiaTheme="majorEastAsia" w:hAnsiTheme="majorHAnsi" w:cstheme="majorBidi"/>
+      <w:color w:val="365F91" w:themeColor="accent1" w:themeShade="BF"/>
+      <w:sz w:val="32"/>
+      <w:szCs w:val="32"/>
+    </w:rPr>
+  </w:style>
+  <w:style w:type="paragraph" w:styleId="berschrift2">
+    <w:name w:val="heading 2"/>
+    <w:basedOn w:val="Standard"/>
+    <w:next w:val="Standard"/>
+    <w:link w:val="berschrift2Zchn"/>
+    <w:uiPriority w:val="9"/>
+    <w:unhideWhenUsed/>
+    <w:qFormat/>
+    <w:rsid w:val="00E577E4"/>
+    <w:pPr>
+      <w:keepNext/>
+      <w:keepLines/>
+      <w:numPr>
+        <w:ilvl w:val="1"/>
+        <w:numId w:val="4"/>
+      </w:numPr>
+      <w:spacing w:before="40" w:after="0"/>
+      <w:outlineLvl w:val="1"/>
+    </w:pPr>
+    <w:rPr>
+      <w:rFonts w:asciiTheme="majorHAnsi" w:eastAsiaTheme="majorEastAsia" w:hAnsiTheme="majorHAnsi" w:cstheme="majorBidi"/>
+      <w:color w:val="365F91" w:themeColor="accent1" w:themeShade="BF"/>
+      <w:sz w:val="26"/>
+      <w:szCs w:val="26"/>
+    </w:rPr>
+  </w:style>
+  <w:style w:type="paragraph" w:styleId="berschrift3">
+    <w:name w:val="heading 3"/>
+    <w:basedOn w:val="Standard"/>
+    <w:next w:val="Standard"/>
+    <w:link w:val="berschrift3Zchn"/>
+    <w:uiPriority w:val="9"/>
+    <w:unhideWhenUsed/>
+    <w:qFormat/>
+    <w:rsid w:val="00E577E4"/>
+    <w:pPr>
+      <w:keepNext/>
+      <w:keepLines/>
+      <w:numPr>
+        <w:ilvl w:val="2"/>
+        <w:numId w:val="4"/>
+      </w:numPr>
+      <w:spacing w:before="40" w:after="0"/>
+      <w:outlineLvl w:val="2"/>
+    </w:pPr>
+    <w:rPr>
+      <w:rFonts w:asciiTheme="majorHAnsi" w:eastAsiaTheme="majorEastAsia" w:hAnsiTheme="majorHAnsi" w:cstheme="majorBidi"/>
+      <w:color w:val="243F60" w:themeColor="accent1" w:themeShade="7F"/>
+      <w:sz w:val="24"/>
+      <w:szCs w:val="24"/>
+    </w:rPr>
+  </w:style>
+  <w:style w:type="paragraph" w:styleId="berschrift4">
+    <w:name w:val="heading 4"/>
+    <w:basedOn w:val="Standard"/>
+    <w:next w:val="Standard"/>
+    <w:link w:val="berschrift4Zchn"/>
+    <w:uiPriority w:val="9"/>
+    <w:unhideWhenUsed/>
+    <w:qFormat/>
+    <w:rsid w:val="00E577E4"/>
+    <w:pPr>
+      <w:keepNext/>
+      <w:keepLines/>
+      <w:numPr>
+        <w:ilvl w:val="3"/>
+        <w:numId w:val="4"/>
+      </w:numPr>
+      <w:spacing w:before="40" w:after="0"/>
+      <w:outlineLvl w:val="3"/>
+    </w:pPr>
+    <w:rPr>
+      <w:rFonts w:asciiTheme="majorHAnsi" w:eastAsiaTheme="majorEastAsia" w:hAnsiTheme="majorHAnsi" w:cstheme="majorBidi"/>
+      <w:i/>
+      <w:iCs/>
+      <w:color w:val="365F91" w:themeColor="accent1" w:themeShade="BF"/>
+    </w:rPr>
+  </w:style>
+  <w:style w:type="paragraph" w:styleId="berschrift5">
+    <w:name w:val="heading 5"/>
+    <w:basedOn w:val="Standard"/>
+    <w:next w:val="Standard"/>
+    <w:link w:val="berschrift5Zchn"/>
+    <w:uiPriority w:val="9"/>
+    <w:unhideWhenUsed/>
+    <w:qFormat/>
+    <w:rsid w:val="00E577E4"/>
+    <w:pPr>
+      <w:keepNext/>
+      <w:keepLines/>
+      <w:numPr>
+        <w:ilvl w:val="4"/>
+        <w:numId w:val="4"/>
+      </w:numPr>
+      <w:spacing w:before="40" w:after="0"/>
+      <w:outlineLvl w:val="4"/>
+    </w:pPr>
+    <w:rPr>
+      <w:rFonts w:asciiTheme="majorHAnsi" w:eastAsiaTheme="majorEastAsia" w:hAnsiTheme="majorHAnsi" w:cstheme="majorBidi"/>
+      <w:color w:val="365F91" w:themeColor="accent1" w:themeShade="BF"/>
+    </w:rPr>
+  </w:style>
+  <w:style w:type="paragraph" w:styleId="berschrift6">
+    <w:name w:val="heading 6"/>
+    <w:basedOn w:val="Standard"/>
+    <w:next w:val="Standard"/>
+    <w:link w:val="berschrift6Zchn"/>
+    <w:uiPriority w:val="9"/>
+    <w:semiHidden/>
+    <w:unhideWhenUsed/>
+    <w:qFormat/>
+    <w:rsid w:val="00E577E4"/>
+    <w:pPr>
+      <w:keepNext/>
+      <w:keepLines/>
+      <w:numPr>
+        <w:ilvl w:val="5"/>
+        <w:numId w:val="4"/>
+      </w:numPr>
+      <w:spacing w:before="40" w:after="0"/>
+      <w:outlineLvl w:val="5"/>
+    </w:pPr>
+    <w:rPr>
+      <w:rFonts w:asciiTheme="majorHAnsi" w:eastAsiaTheme="majorEastAsia" w:hAnsiTheme="majorHAnsi" w:cstheme="majorBidi"/>
+      <w:color w:val="243F60" w:themeColor="accent1" w:themeShade="7F"/>
+    </w:rPr>
+  </w:style>
+  <w:style w:type="paragraph" w:styleId="berschrift7">
+    <w:name w:val="heading 7"/>
+    <w:basedOn w:val="Standard"/>
+    <w:next w:val="Standard"/>
+    <w:link w:val="berschrift7Zchn"/>
+    <w:uiPriority w:val="9"/>
+    <w:semiHidden/>
+    <w:unhideWhenUsed/>
+    <w:qFormat/>
+    <w:rsid w:val="00E577E4"/>
+    <w:pPr>
+      <w:keepNext/>
+      <w:keepLines/>
+      <w:numPr>
+        <w:ilvl w:val="6"/>
+        <w:numId w:val="4"/>
+      </w:numPr>
+      <w:spacing w:before="40" w:after="0"/>
+      <w:outlineLvl w:val="6"/>
+    </w:pPr>
+    <w:rPr>
+      <w:rFonts w:asciiTheme="majorHAnsi" w:eastAsiaTheme="majorEastAsia" w:hAnsiTheme="majorHAnsi" w:cstheme="majorBidi"/>
+      <w:i/>
+      <w:iCs/>
+      <w:color w:val="243F60" w:themeColor="accent1" w:themeShade="7F"/>
+    </w:rPr>
+  </w:style>
+  <w:style w:type="paragraph" w:styleId="berschrift8">
+    <w:name w:val="heading 8"/>
+    <w:basedOn w:val="Standard"/>
+    <w:next w:val="Standard"/>
+    <w:link w:val="berschrift8Zchn"/>
+    <w:uiPriority w:val="9"/>
+    <w:semiHidden/>
+    <w:unhideWhenUsed/>
+    <w:qFormat/>
+    <w:rsid w:val="00E577E4"/>
+    <w:pPr>
+      <w:keepNext/>
+      <w:keepLines/>
+      <w:numPr>
+        <w:ilvl w:val="7"/>
+        <w:numId w:val="4"/>
+      </w:numPr>
+      <w:spacing w:before="40" w:after="0"/>
+      <w:outlineLvl w:val="7"/>
+    </w:pPr>
+    <w:rPr>
+      <w:rFonts w:asciiTheme="majorHAnsi" w:eastAsiaTheme="majorEastAsia" w:hAnsiTheme="majorHAnsi" w:cstheme="majorBidi"/>
+      <w:color w:val="272727" w:themeColor="text1" w:themeTint="D8"/>
+      <w:sz w:val="21"/>
+      <w:szCs w:val="21"/>
+    </w:rPr>
+  </w:style>
+  <w:style w:type="paragraph" w:styleId="berschrift9">
+    <w:name w:val="heading 9"/>
+    <w:basedOn w:val="Standard"/>
+    <w:next w:val="Standard"/>
+    <w:link w:val="berschrift9Zchn"/>
+    <w:uiPriority w:val="9"/>
+    <w:semiHidden/>
+    <w:unhideWhenUsed/>
+    <w:qFormat/>
+    <w:rsid w:val="00E577E4"/>
+    <w:pPr>
+      <w:keepNext/>
+      <w:keepLines/>
+      <w:numPr>
+        <w:ilvl w:val="8"/>
+        <w:numId w:val="4"/>
+      </w:numPr>
+      <w:spacing w:before="40" w:after="0"/>
+      <w:outlineLvl w:val="8"/>
+    </w:pPr>
+    <w:rPr>
+      <w:rFonts w:asciiTheme="majorHAnsi" w:eastAsiaTheme="majorEastAsia" w:hAnsiTheme="majorHAnsi" w:cstheme="majorBidi"/>
+      <w:i/>
+      <w:iCs/>
+      <w:color w:val="272727" w:themeColor="text1" w:themeTint="D8"/>
+      <w:sz w:val="21"/>
+      <w:szCs w:val="21"/>
+    </w:rPr>
+  </w:style>
   <w:style w:type="character" w:default="1" w:styleId="Absatz-Standardschriftart">
     <w:name w:val="Default Paragraph Font"/>
     <w:uiPriority w:val="1"/>
@@ -588,6 +1554,125 @@
       <w:ind w:left="720"/>
       <w:contextualSpacing/>
     </w:pPr>
+  </w:style>
+  <w:style w:type="character" w:customStyle="1" w:styleId="berschrift1Zchn">
+    <w:name w:val="Überschrift 1 Zchn"/>
+    <w:basedOn w:val="Absatz-Standardschriftart"/>
+    <w:link w:val="berschrift1"/>
+    <w:uiPriority w:val="9"/>
+    <w:rsid w:val="00E577E4"/>
+    <w:rPr>
+      <w:rFonts w:asciiTheme="majorHAnsi" w:eastAsiaTheme="majorEastAsia" w:hAnsiTheme="majorHAnsi" w:cstheme="majorBidi"/>
+      <w:color w:val="365F91" w:themeColor="accent1" w:themeShade="BF"/>
+      <w:sz w:val="32"/>
+      <w:szCs w:val="32"/>
+    </w:rPr>
+  </w:style>
+  <w:style w:type="character" w:customStyle="1" w:styleId="berschrift2Zchn">
+    <w:name w:val="Überschrift 2 Zchn"/>
+    <w:basedOn w:val="Absatz-Standardschriftart"/>
+    <w:link w:val="berschrift2"/>
+    <w:uiPriority w:val="9"/>
+    <w:rsid w:val="00E577E4"/>
+    <w:rPr>
+      <w:rFonts w:asciiTheme="majorHAnsi" w:eastAsiaTheme="majorEastAsia" w:hAnsiTheme="majorHAnsi" w:cstheme="majorBidi"/>
+      <w:color w:val="365F91" w:themeColor="accent1" w:themeShade="BF"/>
+      <w:sz w:val="26"/>
+      <w:szCs w:val="26"/>
+    </w:rPr>
+  </w:style>
+  <w:style w:type="character" w:customStyle="1" w:styleId="berschrift3Zchn">
+    <w:name w:val="Überschrift 3 Zchn"/>
+    <w:basedOn w:val="Absatz-Standardschriftart"/>
+    <w:link w:val="berschrift3"/>
+    <w:uiPriority w:val="9"/>
+    <w:rsid w:val="00E577E4"/>
+    <w:rPr>
+      <w:rFonts w:asciiTheme="majorHAnsi" w:eastAsiaTheme="majorEastAsia" w:hAnsiTheme="majorHAnsi" w:cstheme="majorBidi"/>
+      <w:color w:val="243F60" w:themeColor="accent1" w:themeShade="7F"/>
+      <w:sz w:val="24"/>
+      <w:szCs w:val="24"/>
+    </w:rPr>
+  </w:style>
+  <w:style w:type="character" w:customStyle="1" w:styleId="berschrift4Zchn">
+    <w:name w:val="Überschrift 4 Zchn"/>
+    <w:basedOn w:val="Absatz-Standardschriftart"/>
+    <w:link w:val="berschrift4"/>
+    <w:uiPriority w:val="9"/>
+    <w:rsid w:val="00E577E4"/>
+    <w:rPr>
+      <w:rFonts w:asciiTheme="majorHAnsi" w:eastAsiaTheme="majorEastAsia" w:hAnsiTheme="majorHAnsi" w:cstheme="majorBidi"/>
+      <w:i/>
+      <w:iCs/>
+      <w:color w:val="365F91" w:themeColor="accent1" w:themeShade="BF"/>
+    </w:rPr>
+  </w:style>
+  <w:style w:type="character" w:customStyle="1" w:styleId="berschrift5Zchn">
+    <w:name w:val="Überschrift 5 Zchn"/>
+    <w:basedOn w:val="Absatz-Standardschriftart"/>
+    <w:link w:val="berschrift5"/>
+    <w:uiPriority w:val="9"/>
+    <w:rsid w:val="00E577E4"/>
+    <w:rPr>
+      <w:rFonts w:asciiTheme="majorHAnsi" w:eastAsiaTheme="majorEastAsia" w:hAnsiTheme="majorHAnsi" w:cstheme="majorBidi"/>
+      <w:color w:val="365F91" w:themeColor="accent1" w:themeShade="BF"/>
+    </w:rPr>
+  </w:style>
+  <w:style w:type="character" w:customStyle="1" w:styleId="berschrift6Zchn">
+    <w:name w:val="Überschrift 6 Zchn"/>
+    <w:basedOn w:val="Absatz-Standardschriftart"/>
+    <w:link w:val="berschrift6"/>
+    <w:uiPriority w:val="9"/>
+    <w:semiHidden/>
+    <w:rsid w:val="00E577E4"/>
+    <w:rPr>
+      <w:rFonts w:asciiTheme="majorHAnsi" w:eastAsiaTheme="majorEastAsia" w:hAnsiTheme="majorHAnsi" w:cstheme="majorBidi"/>
+      <w:color w:val="243F60" w:themeColor="accent1" w:themeShade="7F"/>
+    </w:rPr>
+  </w:style>
+  <w:style w:type="character" w:customStyle="1" w:styleId="berschrift7Zchn">
+    <w:name w:val="Überschrift 7 Zchn"/>
+    <w:basedOn w:val="Absatz-Standardschriftart"/>
+    <w:link w:val="berschrift7"/>
+    <w:uiPriority w:val="9"/>
+    <w:semiHidden/>
+    <w:rsid w:val="00E577E4"/>
+    <w:rPr>
+      <w:rFonts w:asciiTheme="majorHAnsi" w:eastAsiaTheme="majorEastAsia" w:hAnsiTheme="majorHAnsi" w:cstheme="majorBidi"/>
+      <w:i/>
+      <w:iCs/>
+      <w:color w:val="243F60" w:themeColor="accent1" w:themeShade="7F"/>
+    </w:rPr>
+  </w:style>
+  <w:style w:type="character" w:customStyle="1" w:styleId="berschrift8Zchn">
+    <w:name w:val="Überschrift 8 Zchn"/>
+    <w:basedOn w:val="Absatz-Standardschriftart"/>
+    <w:link w:val="berschrift8"/>
+    <w:uiPriority w:val="9"/>
+    <w:semiHidden/>
+    <w:rsid w:val="00E577E4"/>
+    <w:rPr>
+      <w:rFonts w:asciiTheme="majorHAnsi" w:eastAsiaTheme="majorEastAsia" w:hAnsiTheme="majorHAnsi" w:cstheme="majorBidi"/>
+      <w:color w:val="272727" w:themeColor="text1" w:themeTint="D8"/>
+      <w:sz w:val="21"/>
+      <w:szCs w:val="21"/>
+    </w:rPr>
+  </w:style>
+  <w:style w:type="character" w:customStyle="1" w:styleId="berschrift9Zchn">
+    <w:name w:val="Überschrift 9 Zchn"/>
+    <w:basedOn w:val="Absatz-Standardschriftart"/>
+    <w:link w:val="berschrift9"/>
+    <w:uiPriority w:val="9"/>
+    <w:semiHidden/>
+    <w:rsid w:val="00E577E4"/>
+    <w:rPr>
+      <w:rFonts w:asciiTheme="majorHAnsi" w:eastAsiaTheme="majorEastAsia" w:hAnsiTheme="majorHAnsi" w:cstheme="majorBidi"/>
+      <w:i/>
+      <w:iCs/>
+      <w:color w:val="272727" w:themeColor="text1" w:themeTint="D8"/>
+      <w:sz w:val="21"/>
+      <w:szCs w:val="21"/>
+    </w:rPr>
   </w:style>
 </w:styles>
 </file>

</xml_diff>

<commit_message>
preparations for stimuli recordings
</commit_message>
<xml_diff>
--- a/2 Experiments/0 read me.docx
+++ b/2 Experiments/0 read me.docx
@@ -4,6 +4,7 @@
   <w:body>
     <w:p>
       <w:pPr>
+        <w:spacing w:after="0"/>
         <w:rPr>
           <w:rFonts w:ascii="Arial" w:hAnsi="Arial" w:cs="Arial"/>
           <w:sz w:val="24"/>
@@ -61,15 +62,17 @@
     </w:p>
     <w:p>
       <w:pPr>
-        <w:rPr>
-          <w:rFonts w:ascii="Arial" w:hAnsi="Arial" w:cs="Arial"/>
-          <w:sz w:val="24"/>
-          <w:szCs w:val="24"/>
-        </w:rPr>
-      </w:pPr>
-    </w:p>
-    <w:p>
-      <w:pPr>
+        <w:spacing w:after="0"/>
+        <w:rPr>
+          <w:rFonts w:ascii="Arial" w:hAnsi="Arial" w:cs="Arial"/>
+          <w:sz w:val="24"/>
+          <w:szCs w:val="24"/>
+        </w:rPr>
+      </w:pPr>
+    </w:p>
+    <w:p>
+      <w:pPr>
+        <w:spacing w:after="0"/>
         <w:rPr>
           <w:rFonts w:ascii="Arial" w:hAnsi="Arial" w:cs="Arial"/>
           <w:sz w:val="24"/>
@@ -88,6 +91,11 @@
     <w:p>
       <w:pPr>
         <w:pStyle w:val="berschrift1"/>
+        <w:numPr>
+          <w:ilvl w:val="0"/>
+          <w:numId w:val="0"/>
+        </w:numPr>
+        <w:spacing w:before="0" w:line="240" w:lineRule="auto"/>
         <w:rPr>
           <w:rFonts w:ascii="Arial" w:hAnsi="Arial" w:cs="Arial"/>
           <w:color w:val="auto"/>
@@ -108,6 +116,12 @@
     <w:p>
       <w:pPr>
         <w:pStyle w:val="berschrift2"/>
+        <w:numPr>
+          <w:ilvl w:val="0"/>
+          <w:numId w:val="0"/>
+        </w:numPr>
+        <w:spacing w:before="0" w:line="240" w:lineRule="auto"/>
+        <w:ind w:left="720"/>
         <w:rPr>
           <w:rFonts w:ascii="Arial" w:hAnsi="Arial" w:cs="Arial"/>
           <w:color w:val="auto"/>
@@ -128,6 +142,12 @@
     <w:p>
       <w:pPr>
         <w:pStyle w:val="berschrift3"/>
+        <w:numPr>
+          <w:ilvl w:val="0"/>
+          <w:numId w:val="0"/>
+        </w:numPr>
+        <w:spacing w:before="0" w:line="240" w:lineRule="auto"/>
+        <w:ind w:left="1440"/>
         <w:rPr>
           <w:rFonts w:ascii="Arial" w:hAnsi="Arial" w:cs="Arial"/>
           <w:color w:val="auto"/>
@@ -144,6 +164,12 @@
     <w:p>
       <w:pPr>
         <w:pStyle w:val="berschrift4"/>
+        <w:numPr>
+          <w:ilvl w:val="0"/>
+          <w:numId w:val="0"/>
+        </w:numPr>
+        <w:spacing w:before="0" w:line="240" w:lineRule="auto"/>
+        <w:ind w:left="2160"/>
         <w:rPr>
           <w:rFonts w:ascii="Arial" w:hAnsi="Arial" w:cs="Arial"/>
           <w:i w:val="0"/>
@@ -168,35 +194,38 @@
     <w:p>
       <w:pPr>
         <w:pStyle w:val="berschrift5"/>
-        <w:rPr>
-          <w:rFonts w:ascii="Arial" w:hAnsi="Arial" w:cs="Arial"/>
-          <w:color w:val="auto"/>
-          <w:sz w:val="24"/>
-          <w:szCs w:val="24"/>
-        </w:rPr>
-      </w:pPr>
-      <w:r>
-        <w:rPr>
-          <w:rFonts w:ascii="Arial" w:hAnsi="Arial" w:cs="Arial"/>
-          <w:color w:val="auto"/>
-          <w:sz w:val="24"/>
-          <w:szCs w:val="24"/>
-        </w:rPr>
-        <w:t>auditory</w:t>
-      </w:r>
-      <w:r>
-        <w:rPr>
-          <w:rFonts w:ascii="Arial" w:hAnsi="Arial" w:cs="Arial"/>
-          <w:color w:val="auto"/>
-          <w:sz w:val="24"/>
-          <w:szCs w:val="24"/>
-        </w:rPr>
-        <w:t xml:space="preserve"> stimuli with emphasis, functional fragment</w:t>
+        <w:numPr>
+          <w:ilvl w:val="0"/>
+          <w:numId w:val="0"/>
+        </w:numPr>
+        <w:spacing w:before="0" w:line="240" w:lineRule="auto"/>
+        <w:ind w:left="2880"/>
+        <w:rPr>
+          <w:rFonts w:ascii="Arial" w:hAnsi="Arial" w:cs="Arial"/>
+          <w:color w:val="auto"/>
+          <w:sz w:val="24"/>
+          <w:szCs w:val="24"/>
+        </w:rPr>
+      </w:pPr>
+      <w:r>
+        <w:rPr>
+          <w:rFonts w:ascii="Arial" w:hAnsi="Arial" w:cs="Arial"/>
+          <w:color w:val="auto"/>
+          <w:sz w:val="24"/>
+          <w:szCs w:val="24"/>
+        </w:rPr>
+        <w:t>auditory stimuli with emphasis, functional fragment</w:t>
       </w:r>
     </w:p>
     <w:p>
       <w:pPr>
         <w:pStyle w:val="berschrift5"/>
+        <w:numPr>
+          <w:ilvl w:val="0"/>
+          <w:numId w:val="0"/>
+        </w:numPr>
+        <w:spacing w:before="0" w:line="240" w:lineRule="auto"/>
+        <w:ind w:left="2880"/>
         <w:rPr>
           <w:rFonts w:ascii="Arial" w:hAnsi="Arial" w:cs="Arial"/>
           <w:color w:val="auto"/>
@@ -217,6 +246,12 @@
     <w:p>
       <w:pPr>
         <w:pStyle w:val="berschrift4"/>
+        <w:numPr>
+          <w:ilvl w:val="0"/>
+          <w:numId w:val="0"/>
+        </w:numPr>
+        <w:spacing w:before="0" w:line="240" w:lineRule="auto"/>
+        <w:ind w:left="2160"/>
         <w:rPr>
           <w:rFonts w:ascii="Arial" w:hAnsi="Arial" w:cs="Arial"/>
           <w:i w:val="0"/>
@@ -241,82 +276,64 @@
     <w:p>
       <w:pPr>
         <w:pStyle w:val="berschrift5"/>
-        <w:rPr>
-          <w:rFonts w:ascii="Arial" w:hAnsi="Arial" w:cs="Arial"/>
-          <w:color w:val="auto"/>
-          <w:sz w:val="24"/>
-          <w:szCs w:val="24"/>
-        </w:rPr>
-      </w:pPr>
-      <w:r>
-        <w:rPr>
-          <w:rFonts w:ascii="Arial" w:hAnsi="Arial" w:cs="Arial"/>
-          <w:color w:val="auto"/>
-          <w:sz w:val="24"/>
-          <w:szCs w:val="24"/>
-        </w:rPr>
-        <w:t xml:space="preserve">auditory stimuli </w:t>
-      </w:r>
-      <w:r>
-        <w:rPr>
-          <w:rFonts w:ascii="Arial" w:hAnsi="Arial" w:cs="Arial"/>
-          <w:color w:val="auto"/>
-          <w:sz w:val="24"/>
-          <w:szCs w:val="24"/>
-        </w:rPr>
-        <w:t>without</w:t>
-      </w:r>
-      <w:r>
-        <w:rPr>
-          <w:rFonts w:ascii="Arial" w:hAnsi="Arial" w:cs="Arial"/>
-          <w:color w:val="auto"/>
-          <w:sz w:val="24"/>
-          <w:szCs w:val="24"/>
-        </w:rPr>
-        <w:t xml:space="preserve"> emphasis, functional fragment</w:t>
+        <w:numPr>
+          <w:ilvl w:val="0"/>
+          <w:numId w:val="0"/>
+        </w:numPr>
+        <w:spacing w:before="0" w:line="240" w:lineRule="auto"/>
+        <w:ind w:left="2880"/>
+        <w:rPr>
+          <w:rFonts w:ascii="Arial" w:hAnsi="Arial" w:cs="Arial"/>
+          <w:color w:val="auto"/>
+          <w:sz w:val="24"/>
+          <w:szCs w:val="24"/>
+        </w:rPr>
+      </w:pPr>
+      <w:r>
+        <w:rPr>
+          <w:rFonts w:ascii="Arial" w:hAnsi="Arial" w:cs="Arial"/>
+          <w:color w:val="auto"/>
+          <w:sz w:val="24"/>
+          <w:szCs w:val="24"/>
+        </w:rPr>
+        <w:t>auditory stimuli without emphasis, functional fragment</w:t>
       </w:r>
     </w:p>
     <w:p>
       <w:pPr>
         <w:pStyle w:val="berschrift5"/>
-        <w:rPr>
-          <w:rFonts w:ascii="Arial" w:hAnsi="Arial" w:cs="Arial"/>
-          <w:color w:val="auto"/>
-          <w:sz w:val="24"/>
-          <w:szCs w:val="24"/>
-        </w:rPr>
-      </w:pPr>
-      <w:r>
-        <w:rPr>
-          <w:rFonts w:ascii="Arial" w:hAnsi="Arial" w:cs="Arial"/>
-          <w:color w:val="auto"/>
-          <w:sz w:val="24"/>
-          <w:szCs w:val="24"/>
-        </w:rPr>
-        <w:t>auditory stimuli with</w:t>
-      </w:r>
-      <w:r>
-        <w:rPr>
-          <w:rFonts w:ascii="Arial" w:hAnsi="Arial" w:cs="Arial"/>
-          <w:color w:val="auto"/>
-          <w:sz w:val="24"/>
-          <w:szCs w:val="24"/>
-        </w:rPr>
-        <w:t>out</w:t>
-      </w:r>
-      <w:r>
-        <w:rPr>
-          <w:rFonts w:ascii="Arial" w:hAnsi="Arial" w:cs="Arial"/>
-          <w:color w:val="auto"/>
-          <w:sz w:val="24"/>
-          <w:szCs w:val="24"/>
-        </w:rPr>
-        <w:t xml:space="preserve"> emphasis, lexical fragment</w:t>
+        <w:numPr>
+          <w:ilvl w:val="0"/>
+          <w:numId w:val="0"/>
+        </w:numPr>
+        <w:spacing w:before="0" w:line="240" w:lineRule="auto"/>
+        <w:ind w:left="2880"/>
+        <w:rPr>
+          <w:rFonts w:ascii="Arial" w:hAnsi="Arial" w:cs="Arial"/>
+          <w:color w:val="auto"/>
+          <w:sz w:val="24"/>
+          <w:szCs w:val="24"/>
+        </w:rPr>
+      </w:pPr>
+      <w:r>
+        <w:rPr>
+          <w:rFonts w:ascii="Arial" w:hAnsi="Arial" w:cs="Arial"/>
+          <w:color w:val="auto"/>
+          <w:sz w:val="24"/>
+          <w:szCs w:val="24"/>
+        </w:rPr>
+        <w:t>auditory stimuli without emphasis, lexical fragment</w:t>
       </w:r>
     </w:p>
     <w:p>
       <w:pPr>
         <w:pStyle w:val="berschrift3"/>
+        <w:numPr>
+          <w:ilvl w:val="0"/>
+          <w:numId w:val="0"/>
+        </w:numPr>
+        <w:spacing w:before="0" w:line="240" w:lineRule="auto"/>
+        <w:ind w:left="1440"/>
         <w:rPr>
           <w:rFonts w:ascii="Arial" w:hAnsi="Arial" w:cs="Arial"/>
           <w:color w:val="auto"/>
@@ -333,6 +350,12 @@
     <w:p>
       <w:pPr>
         <w:pStyle w:val="berschrift2"/>
+        <w:numPr>
+          <w:ilvl w:val="0"/>
+          <w:numId w:val="0"/>
+        </w:numPr>
+        <w:spacing w:before="0" w:line="240" w:lineRule="auto"/>
+        <w:ind w:left="720"/>
         <w:rPr>
           <w:rFonts w:ascii="Arial" w:hAnsi="Arial" w:cs="Arial"/>
           <w:color w:val="auto"/>
@@ -353,6 +376,12 @@
     <w:p>
       <w:pPr>
         <w:pStyle w:val="berschrift3"/>
+        <w:numPr>
+          <w:ilvl w:val="0"/>
+          <w:numId w:val="0"/>
+        </w:numPr>
+        <w:spacing w:before="0" w:line="240" w:lineRule="auto"/>
+        <w:ind w:left="1440"/>
         <w:rPr>
           <w:rFonts w:ascii="Arial" w:hAnsi="Arial" w:cs="Arial"/>
           <w:color w:val="auto"/>
@@ -369,6 +398,12 @@
     <w:p>
       <w:pPr>
         <w:pStyle w:val="berschrift4"/>
+        <w:numPr>
+          <w:ilvl w:val="0"/>
+          <w:numId w:val="0"/>
+        </w:numPr>
+        <w:spacing w:before="0" w:line="240" w:lineRule="auto"/>
+        <w:ind w:left="2160"/>
         <w:rPr>
           <w:rFonts w:ascii="Arial" w:hAnsi="Arial" w:cs="Arial"/>
           <w:i w:val="0"/>
@@ -393,6 +428,12 @@
     <w:p>
       <w:pPr>
         <w:pStyle w:val="berschrift5"/>
+        <w:numPr>
+          <w:ilvl w:val="0"/>
+          <w:numId w:val="0"/>
+        </w:numPr>
+        <w:spacing w:before="0" w:line="240" w:lineRule="auto"/>
+        <w:ind w:left="2880"/>
         <w:rPr>
           <w:rFonts w:ascii="Arial" w:hAnsi="Arial" w:cs="Arial"/>
           <w:color w:val="auto"/>
@@ -413,6 +454,12 @@
     <w:p>
       <w:pPr>
         <w:pStyle w:val="berschrift5"/>
+        <w:numPr>
+          <w:ilvl w:val="0"/>
+          <w:numId w:val="0"/>
+        </w:numPr>
+        <w:spacing w:before="0" w:line="240" w:lineRule="auto"/>
+        <w:ind w:left="2880"/>
         <w:rPr>
           <w:rFonts w:ascii="Arial" w:hAnsi="Arial" w:cs="Arial"/>
           <w:color w:val="auto"/>
@@ -433,6 +480,12 @@
     <w:p>
       <w:pPr>
         <w:pStyle w:val="berschrift4"/>
+        <w:numPr>
+          <w:ilvl w:val="0"/>
+          <w:numId w:val="0"/>
+        </w:numPr>
+        <w:spacing w:before="0" w:line="240" w:lineRule="auto"/>
+        <w:ind w:left="2160"/>
         <w:rPr>
           <w:rFonts w:ascii="Arial" w:hAnsi="Arial" w:cs="Arial"/>
           <w:i w:val="0"/>
@@ -457,26 +510,642 @@
     <w:p>
       <w:pPr>
         <w:pStyle w:val="berschrift5"/>
-        <w:rPr>
-          <w:rFonts w:ascii="Arial" w:hAnsi="Arial" w:cs="Arial"/>
-          <w:color w:val="auto"/>
-          <w:sz w:val="24"/>
-          <w:szCs w:val="24"/>
-        </w:rPr>
-      </w:pPr>
-      <w:r>
-        <w:rPr>
-          <w:rFonts w:ascii="Arial" w:hAnsi="Arial" w:cs="Arial"/>
-          <w:color w:val="auto"/>
-          <w:sz w:val="24"/>
-          <w:szCs w:val="24"/>
-        </w:rPr>
-        <w:t>Written stimuli with</w:t>
-      </w:r>
-      <w:r>
-        <w:rPr>
-          <w:rFonts w:ascii="Arial" w:hAnsi="Arial" w:cs="Arial"/>
-          <w:color w:val="auto"/>
+        <w:numPr>
+          <w:ilvl w:val="0"/>
+          <w:numId w:val="0"/>
+        </w:numPr>
+        <w:spacing w:before="0" w:line="240" w:lineRule="auto"/>
+        <w:ind w:left="2880"/>
+        <w:rPr>
+          <w:rFonts w:ascii="Arial" w:hAnsi="Arial" w:cs="Arial"/>
+          <w:color w:val="auto"/>
+          <w:sz w:val="24"/>
+          <w:szCs w:val="24"/>
+        </w:rPr>
+      </w:pPr>
+      <w:r>
+        <w:rPr>
+          <w:rFonts w:ascii="Arial" w:hAnsi="Arial" w:cs="Arial"/>
+          <w:color w:val="auto"/>
+          <w:sz w:val="24"/>
+          <w:szCs w:val="24"/>
+        </w:rPr>
+        <w:t>Written stimuli without emphasis, functional fragment</w:t>
+      </w:r>
+    </w:p>
+    <w:p>
+      <w:pPr>
+        <w:pStyle w:val="berschrift5"/>
+        <w:numPr>
+          <w:ilvl w:val="0"/>
+          <w:numId w:val="0"/>
+        </w:numPr>
+        <w:spacing w:before="0" w:line="240" w:lineRule="auto"/>
+        <w:ind w:left="2880"/>
+        <w:rPr>
+          <w:rFonts w:ascii="Arial" w:hAnsi="Arial" w:cs="Arial"/>
+          <w:color w:val="auto"/>
+          <w:sz w:val="24"/>
+          <w:szCs w:val="24"/>
+        </w:rPr>
+      </w:pPr>
+      <w:r>
+        <w:rPr>
+          <w:rFonts w:ascii="Arial" w:hAnsi="Arial" w:cs="Arial"/>
+          <w:color w:val="auto"/>
+          <w:sz w:val="24"/>
+          <w:szCs w:val="24"/>
+        </w:rPr>
+        <w:t>Written stimuli without emphasis, lexical fragment</w:t>
+      </w:r>
+    </w:p>
+    <w:p>
+      <w:pPr>
+        <w:pStyle w:val="berschrift3"/>
+        <w:numPr>
+          <w:ilvl w:val="0"/>
+          <w:numId w:val="0"/>
+        </w:numPr>
+        <w:spacing w:before="0" w:line="240" w:lineRule="auto"/>
+        <w:ind w:left="1440"/>
+        <w:rPr>
+          <w:rFonts w:ascii="Arial" w:hAnsi="Arial" w:cs="Arial"/>
+          <w:color w:val="auto"/>
+        </w:rPr>
+      </w:pPr>
+      <w:r>
+        <w:rPr>
+          <w:rFonts w:ascii="Arial" w:hAnsi="Arial" w:cs="Arial"/>
+          <w:color w:val="auto"/>
+        </w:rPr>
+        <w:t>Filler items</w:t>
+      </w:r>
+    </w:p>
+    <w:p>
+      <w:pPr>
+        <w:spacing w:after="0"/>
+        <w:rPr>
+          <w:rFonts w:ascii="Arial" w:hAnsi="Arial" w:cs="Arial"/>
+          <w:sz w:val="24"/>
+          <w:szCs w:val="24"/>
+        </w:rPr>
+      </w:pPr>
+    </w:p>
+    <w:p>
+      <w:pPr>
+        <w:spacing w:after="0"/>
+        <w:rPr>
+          <w:rFonts w:ascii="Arial" w:hAnsi="Arial" w:cs="Arial"/>
+          <w:sz w:val="24"/>
+          <w:szCs w:val="24"/>
+        </w:rPr>
+      </w:pPr>
+    </w:p>
+    <w:p>
+      <w:pPr>
+        <w:spacing w:after="0"/>
+        <w:rPr>
+          <w:rFonts w:ascii="Arial" w:hAnsi="Arial" w:cs="Arial"/>
+          <w:sz w:val="24"/>
+          <w:szCs w:val="24"/>
+        </w:rPr>
+      </w:pPr>
+      <w:r>
+        <w:rPr>
+          <w:rFonts w:ascii="Arial" w:hAnsi="Arial" w:cs="Arial"/>
+          <w:sz w:val="24"/>
+          <w:szCs w:val="24"/>
+        </w:rPr>
+        <w:t>Note that the audio files of the</w:t>
+      </w:r>
+      <w:r>
+        <w:rPr>
+          <w:rFonts w:ascii="Arial" w:hAnsi="Arial" w:cs="Arial"/>
+          <w:sz w:val="24"/>
+          <w:szCs w:val="24"/>
+        </w:rPr>
+        <w:t xml:space="preserve"> c</w:t>
+      </w:r>
+      <w:r>
+        <w:rPr>
+          <w:rFonts w:ascii="Arial" w:hAnsi="Arial" w:cs="Arial"/>
+          <w:sz w:val="24"/>
+          <w:szCs w:val="24"/>
+        </w:rPr>
+        <w:t>ritical items are named after the following schema:</w:t>
+      </w:r>
+    </w:p>
+    <w:tbl>
+      <w:tblPr>
+        <w:tblStyle w:val="Tabellenraster"/>
+        <w:tblW w:w="0" w:type="auto"/>
+        <w:tblLook w:val="04A0" w:firstRow="1" w:lastRow="0" w:firstColumn="1" w:lastColumn="0" w:noHBand="0" w:noVBand="1"/>
+      </w:tblPr>
+      <w:tblGrid>
+        <w:gridCol w:w="1807"/>
+        <w:gridCol w:w="1808"/>
+        <w:gridCol w:w="1808"/>
+        <w:gridCol w:w="1631"/>
+        <w:gridCol w:w="1985"/>
+      </w:tblGrid>
+      <w:tr>
+        <w:tc>
+          <w:tcPr>
+            <w:tcW w:w="1807" w:type="dxa"/>
+          </w:tcPr>
+          <w:p>
+            <w:pPr>
+              <w:rPr>
+                <w:rFonts w:ascii="Arial" w:hAnsi="Arial" w:cs="Arial"/>
+                <w:sz w:val="24"/>
+                <w:szCs w:val="24"/>
+              </w:rPr>
+            </w:pPr>
+            <w:r>
+              <w:rPr>
+                <w:rFonts w:ascii="Arial" w:hAnsi="Arial" w:cs="Arial"/>
+                <w:sz w:val="24"/>
+                <w:szCs w:val="24"/>
+              </w:rPr>
+              <w:t>C</w:t>
+            </w:r>
+          </w:p>
+        </w:tc>
+        <w:tc>
+          <w:tcPr>
+            <w:tcW w:w="1808" w:type="dxa"/>
+          </w:tcPr>
+          <w:p>
+            <w:pPr>
+              <w:rPr>
+                <w:rFonts w:ascii="Arial" w:hAnsi="Arial" w:cs="Arial"/>
+                <w:sz w:val="24"/>
+                <w:szCs w:val="24"/>
+              </w:rPr>
+            </w:pPr>
+            <w:r>
+              <w:rPr>
+                <w:rFonts w:ascii="Arial" w:hAnsi="Arial" w:cs="Arial"/>
+                <w:sz w:val="24"/>
+                <w:szCs w:val="24"/>
+              </w:rPr>
+              <w:t>W/WO</w:t>
+            </w:r>
+          </w:p>
+        </w:tc>
+        <w:tc>
+          <w:tcPr>
+            <w:tcW w:w="1808" w:type="dxa"/>
+          </w:tcPr>
+          <w:p>
+            <w:pPr>
+              <w:rPr>
+                <w:rFonts w:ascii="Arial" w:hAnsi="Arial" w:cs="Arial"/>
+                <w:sz w:val="24"/>
+                <w:szCs w:val="24"/>
+              </w:rPr>
+            </w:pPr>
+            <w:r>
+              <w:rPr>
+                <w:rFonts w:ascii="Arial" w:hAnsi="Arial" w:cs="Arial"/>
+                <w:sz w:val="24"/>
+                <w:szCs w:val="24"/>
+              </w:rPr>
+              <w:t>F/L</w:t>
+            </w:r>
+          </w:p>
+        </w:tc>
+        <w:tc>
+          <w:tcPr>
+            <w:tcW w:w="1631" w:type="dxa"/>
+          </w:tcPr>
+          <w:p>
+            <w:pPr>
+              <w:rPr>
+                <w:rFonts w:ascii="Arial" w:hAnsi="Arial" w:cs="Arial"/>
+                <w:sz w:val="24"/>
+                <w:szCs w:val="24"/>
+              </w:rPr>
+            </w:pPr>
+            <w:proofErr w:type="gramStart"/>
+            <w:r>
+              <w:rPr>
+                <w:rFonts w:ascii="Arial" w:hAnsi="Arial" w:cs="Arial"/>
+                <w:sz w:val="24"/>
+                <w:szCs w:val="24"/>
+              </w:rPr>
+              <w:t>1,2,…</w:t>
+            </w:r>
+            <w:proofErr w:type="gramEnd"/>
+            <w:r>
+              <w:rPr>
+                <w:rFonts w:ascii="Arial" w:hAnsi="Arial" w:cs="Arial"/>
+                <w:sz w:val="24"/>
+                <w:szCs w:val="24"/>
+              </w:rPr>
+              <w:t>,15</w:t>
+            </w:r>
+          </w:p>
+        </w:tc>
+        <w:tc>
+          <w:tcPr>
+            <w:tcW w:w="1985" w:type="dxa"/>
+          </w:tcPr>
+          <w:p>
+            <w:pPr>
+              <w:rPr>
+                <w:rFonts w:ascii="Arial" w:hAnsi="Arial" w:cs="Arial"/>
+                <w:sz w:val="24"/>
+                <w:szCs w:val="24"/>
+              </w:rPr>
+            </w:pPr>
+            <w:r>
+              <w:rPr>
+                <w:rFonts w:ascii="Arial" w:hAnsi="Arial" w:cs="Arial"/>
+                <w:sz w:val="24"/>
+                <w:szCs w:val="24"/>
+              </w:rPr>
+              <w:t>a/b</w:t>
+            </w:r>
+          </w:p>
+        </w:tc>
+      </w:tr>
+      <w:tr>
+        <w:tc>
+          <w:tcPr>
+            <w:tcW w:w="1807" w:type="dxa"/>
+          </w:tcPr>
+          <w:p>
+            <w:pPr>
+              <w:rPr>
+                <w:rFonts w:ascii="Arial" w:hAnsi="Arial" w:cs="Arial"/>
+                <w:sz w:val="24"/>
+                <w:szCs w:val="24"/>
+              </w:rPr>
+            </w:pPr>
+            <w:r>
+              <w:rPr>
+                <w:rFonts w:ascii="Arial" w:hAnsi="Arial" w:cs="Arial"/>
+                <w:sz w:val="24"/>
+                <w:szCs w:val="24"/>
+              </w:rPr>
+              <w:t>critical item (C)</w:t>
+            </w:r>
+          </w:p>
+          <w:p>
+            <w:pPr>
+              <w:rPr>
+                <w:rFonts w:ascii="Arial" w:hAnsi="Arial" w:cs="Arial"/>
+                <w:sz w:val="24"/>
+                <w:szCs w:val="24"/>
+              </w:rPr>
+            </w:pPr>
+          </w:p>
+        </w:tc>
+        <w:tc>
+          <w:tcPr>
+            <w:tcW w:w="1808" w:type="dxa"/>
+          </w:tcPr>
+          <w:p>
+            <w:pPr>
+              <w:rPr>
+                <w:rFonts w:ascii="Arial" w:hAnsi="Arial" w:cs="Arial"/>
+                <w:sz w:val="24"/>
+                <w:szCs w:val="24"/>
+              </w:rPr>
+            </w:pPr>
+            <w:r>
+              <w:rPr>
+                <w:rFonts w:ascii="Arial" w:hAnsi="Arial" w:cs="Arial"/>
+                <w:sz w:val="24"/>
+                <w:szCs w:val="24"/>
+              </w:rPr>
+              <w:t>with emphasis (W) or without emphasis (WO)</w:t>
+            </w:r>
+          </w:p>
+        </w:tc>
+        <w:tc>
+          <w:tcPr>
+            <w:tcW w:w="1808" w:type="dxa"/>
+          </w:tcPr>
+          <w:p>
+            <w:pPr>
+              <w:rPr>
+                <w:rFonts w:ascii="Arial" w:hAnsi="Arial" w:cs="Arial"/>
+                <w:sz w:val="24"/>
+                <w:szCs w:val="24"/>
+              </w:rPr>
+            </w:pPr>
+            <w:r>
+              <w:rPr>
+                <w:rFonts w:ascii="Arial" w:hAnsi="Arial" w:cs="Arial"/>
+                <w:sz w:val="24"/>
+                <w:szCs w:val="24"/>
+              </w:rPr>
+              <w:t>functional fragment (F) or lexical fragment (L)</w:t>
+            </w:r>
+          </w:p>
+        </w:tc>
+        <w:tc>
+          <w:tcPr>
+            <w:tcW w:w="1631" w:type="dxa"/>
+          </w:tcPr>
+          <w:p>
+            <w:pPr>
+              <w:rPr>
+                <w:rFonts w:ascii="Arial" w:hAnsi="Arial" w:cs="Arial"/>
+                <w:sz w:val="24"/>
+                <w:szCs w:val="24"/>
+              </w:rPr>
+            </w:pPr>
+            <w:r>
+              <w:rPr>
+                <w:rFonts w:ascii="Arial" w:hAnsi="Arial" w:cs="Arial"/>
+                <w:sz w:val="24"/>
+                <w:szCs w:val="24"/>
+              </w:rPr>
+              <w:t xml:space="preserve">number of </w:t>
+            </w:r>
+            <w:proofErr w:type="gramStart"/>
+            <w:r>
+              <w:rPr>
+                <w:rFonts w:ascii="Arial" w:hAnsi="Arial" w:cs="Arial"/>
+                <w:sz w:val="24"/>
+                <w:szCs w:val="24"/>
+              </w:rPr>
+              <w:t>item</w:t>
+            </w:r>
+            <w:proofErr w:type="gramEnd"/>
+          </w:p>
+        </w:tc>
+        <w:tc>
+          <w:tcPr>
+            <w:tcW w:w="1985" w:type="dxa"/>
+          </w:tcPr>
+          <w:p>
+            <w:pPr>
+              <w:rPr>
+                <w:rFonts w:ascii="Arial" w:hAnsi="Arial" w:cs="Arial"/>
+                <w:sz w:val="24"/>
+                <w:szCs w:val="24"/>
+              </w:rPr>
+            </w:pPr>
+            <w:r>
+              <w:rPr>
+                <w:rFonts w:ascii="Arial" w:hAnsi="Arial" w:cs="Arial"/>
+                <w:sz w:val="24"/>
+                <w:szCs w:val="24"/>
+              </w:rPr>
+              <w:t>Speaker A (a) or speaker B (b)</w:t>
+            </w:r>
+          </w:p>
+        </w:tc>
+      </w:tr>
+    </w:tbl>
+    <w:p>
+      <w:pPr>
+        <w:spacing w:after="0"/>
+        <w:rPr>
+          <w:rFonts w:ascii="Arial" w:hAnsi="Arial" w:cs="Arial"/>
+          <w:sz w:val="24"/>
+          <w:szCs w:val="24"/>
+        </w:rPr>
+      </w:pPr>
+      <w:r>
+        <w:rPr>
+          <w:rFonts w:ascii="Arial" w:hAnsi="Arial" w:cs="Arial"/>
+          <w:sz w:val="24"/>
+          <w:szCs w:val="24"/>
+        </w:rPr>
+        <w:t>Examples:</w:t>
+      </w:r>
+    </w:p>
+    <w:p>
+      <w:pPr>
+        <w:spacing w:after="0"/>
+        <w:rPr>
+          <w:rFonts w:ascii="Arial" w:hAnsi="Arial" w:cs="Arial"/>
+          <w:sz w:val="24"/>
+          <w:szCs w:val="24"/>
+        </w:rPr>
+      </w:pPr>
+      <w:r>
+        <w:rPr>
+          <w:rFonts w:ascii="Arial" w:hAnsi="Arial" w:cs="Arial"/>
+          <w:color w:val="808080" w:themeColor="background1" w:themeShade="80"/>
+          <w:sz w:val="24"/>
+          <w:szCs w:val="24"/>
+        </w:rPr>
+        <w:t>C</w:t>
+      </w:r>
+      <w:r>
+        <w:rPr>
+          <w:rFonts w:ascii="Arial" w:hAnsi="Arial" w:cs="Arial"/>
+          <w:color w:val="4F81BD" w:themeColor="accent1"/>
+          <w:sz w:val="24"/>
+          <w:szCs w:val="24"/>
+        </w:rPr>
+        <w:t>W</w:t>
+      </w:r>
+      <w:r>
+        <w:rPr>
+          <w:rFonts w:ascii="Arial" w:hAnsi="Arial" w:cs="Arial"/>
+          <w:color w:val="7030A0"/>
+          <w:sz w:val="24"/>
+          <w:szCs w:val="24"/>
+        </w:rPr>
+        <w:t>F</w:t>
+      </w:r>
+      <w:r>
+        <w:rPr>
+          <w:rFonts w:ascii="Arial" w:hAnsi="Arial" w:cs="Arial"/>
+          <w:color w:val="FF0000"/>
+          <w:sz w:val="24"/>
+          <w:szCs w:val="24"/>
+        </w:rPr>
+        <w:t>1</w:t>
+      </w:r>
+      <w:r>
+        <w:rPr>
+          <w:rFonts w:ascii="Arial" w:hAnsi="Arial" w:cs="Arial"/>
+          <w:color w:val="92D050"/>
+          <w:sz w:val="24"/>
+          <w:szCs w:val="24"/>
+        </w:rPr>
+        <w:t>a</w:t>
+      </w:r>
+      <w:r>
+        <w:rPr>
+          <w:rFonts w:ascii="Arial" w:hAnsi="Arial" w:cs="Arial"/>
+          <w:sz w:val="24"/>
+          <w:szCs w:val="24"/>
+        </w:rPr>
+        <w:t xml:space="preserve"> = </w:t>
+      </w:r>
+      <w:r>
+        <w:rPr>
+          <w:rFonts w:ascii="Arial" w:hAnsi="Arial" w:cs="Arial"/>
+          <w:b/>
+          <w:bCs/>
+          <w:color w:val="FF0000"/>
+          <w:sz w:val="24"/>
+          <w:szCs w:val="24"/>
+        </w:rPr>
+        <w:t>1</w:t>
+      </w:r>
+      <w:r>
+        <w:rPr>
+          <w:rFonts w:ascii="Arial" w:hAnsi="Arial" w:cs="Arial"/>
+          <w:sz w:val="24"/>
+          <w:szCs w:val="24"/>
+        </w:rPr>
+        <w:t>st</w:t>
+      </w:r>
+      <w:r>
+        <w:rPr>
+          <w:rFonts w:ascii="Arial" w:hAnsi="Arial" w:cs="Arial"/>
+          <w:sz w:val="24"/>
+          <w:szCs w:val="24"/>
+        </w:rPr>
+        <w:t xml:space="preserve"> </w:t>
+      </w:r>
+      <w:r>
+        <w:rPr>
+          <w:rFonts w:ascii="Arial" w:hAnsi="Arial" w:cs="Arial"/>
+          <w:b/>
+          <w:bCs/>
+          <w:color w:val="808080" w:themeColor="background1" w:themeShade="80"/>
+          <w:sz w:val="24"/>
+          <w:szCs w:val="24"/>
+        </w:rPr>
+        <w:t>c</w:t>
+      </w:r>
+      <w:r>
+        <w:rPr>
+          <w:rFonts w:ascii="Arial" w:hAnsi="Arial" w:cs="Arial"/>
+          <w:sz w:val="24"/>
+          <w:szCs w:val="24"/>
+        </w:rPr>
+        <w:t xml:space="preserve">ritical item </w:t>
+      </w:r>
+      <w:r>
+        <w:rPr>
+          <w:rFonts w:ascii="Arial" w:hAnsi="Arial" w:cs="Arial"/>
+          <w:b/>
+          <w:bCs/>
+          <w:color w:val="4F81BD" w:themeColor="accent1"/>
+          <w:sz w:val="24"/>
+          <w:szCs w:val="24"/>
+        </w:rPr>
+        <w:t>w</w:t>
+      </w:r>
+      <w:r>
+        <w:rPr>
+          <w:rFonts w:ascii="Arial" w:hAnsi="Arial" w:cs="Arial"/>
+          <w:sz w:val="24"/>
+          <w:szCs w:val="24"/>
+        </w:rPr>
+        <w:t xml:space="preserve">ith emphasis, </w:t>
+      </w:r>
+      <w:r>
+        <w:rPr>
+          <w:rFonts w:ascii="Arial" w:hAnsi="Arial" w:cs="Arial"/>
+          <w:b/>
+          <w:bCs/>
+          <w:color w:val="7030A0"/>
+          <w:sz w:val="24"/>
+          <w:szCs w:val="24"/>
+        </w:rPr>
+        <w:t>f</w:t>
+      </w:r>
+      <w:r>
+        <w:rPr>
+          <w:rFonts w:ascii="Arial" w:hAnsi="Arial" w:cs="Arial"/>
+          <w:sz w:val="24"/>
+          <w:szCs w:val="24"/>
+        </w:rPr>
+        <w:t xml:space="preserve">unctional fragment, speaker </w:t>
+      </w:r>
+      <w:r>
+        <w:rPr>
+          <w:rFonts w:ascii="Arial" w:hAnsi="Arial" w:cs="Arial"/>
+          <w:b/>
+          <w:bCs/>
+          <w:color w:val="92D050"/>
+          <w:sz w:val="24"/>
+          <w:szCs w:val="24"/>
+        </w:rPr>
+        <w:t>A</w:t>
+      </w:r>
+    </w:p>
+    <w:p>
+      <w:pPr>
+        <w:spacing w:after="0"/>
+        <w:rPr>
+          <w:rFonts w:ascii="Arial" w:hAnsi="Arial" w:cs="Arial"/>
+          <w:sz w:val="24"/>
+          <w:szCs w:val="24"/>
+        </w:rPr>
+      </w:pPr>
+      <w:r>
+        <w:rPr>
+          <w:rFonts w:ascii="Arial" w:hAnsi="Arial" w:cs="Arial"/>
+          <w:sz w:val="24"/>
+          <w:szCs w:val="24"/>
+        </w:rPr>
+        <w:t>CW</w:t>
+      </w:r>
+      <w:r>
+        <w:rPr>
+          <w:rFonts w:ascii="Arial" w:hAnsi="Arial" w:cs="Arial"/>
+          <w:sz w:val="24"/>
+          <w:szCs w:val="24"/>
+        </w:rPr>
+        <w:t>O</w:t>
+      </w:r>
+      <w:r>
+        <w:rPr>
+          <w:rFonts w:ascii="Arial" w:hAnsi="Arial" w:cs="Arial"/>
+          <w:sz w:val="24"/>
+          <w:szCs w:val="24"/>
+        </w:rPr>
+        <w:t>F</w:t>
+      </w:r>
+      <w:r>
+        <w:rPr>
+          <w:rFonts w:ascii="Arial" w:hAnsi="Arial" w:cs="Arial"/>
+          <w:sz w:val="24"/>
+          <w:szCs w:val="24"/>
+        </w:rPr>
+        <w:t>14</w:t>
+      </w:r>
+      <w:r>
+        <w:rPr>
+          <w:rFonts w:ascii="Arial" w:hAnsi="Arial" w:cs="Arial"/>
+          <w:sz w:val="24"/>
+          <w:szCs w:val="24"/>
+        </w:rPr>
+        <w:t xml:space="preserve">b = </w:t>
+      </w:r>
+      <w:r>
+        <w:rPr>
+          <w:rFonts w:ascii="Arial" w:hAnsi="Arial" w:cs="Arial"/>
+          <w:sz w:val="24"/>
+          <w:szCs w:val="24"/>
+        </w:rPr>
+        <w:t>14th</w:t>
+      </w:r>
+      <w:r>
+        <w:rPr>
+          <w:rFonts w:ascii="Arial" w:hAnsi="Arial" w:cs="Arial"/>
+          <w:sz w:val="24"/>
+          <w:szCs w:val="24"/>
+        </w:rPr>
+        <w:t xml:space="preserve"> critical item with</w:t>
+      </w:r>
+      <w:r>
+        <w:rPr>
+          <w:rFonts w:ascii="Arial" w:hAnsi="Arial" w:cs="Arial"/>
           <w:sz w:val="24"/>
           <w:szCs w:val="24"/>
         </w:rPr>
@@ -485,71 +1154,413 @@
       <w:r>
         <w:rPr>
           <w:rFonts w:ascii="Arial" w:hAnsi="Arial" w:cs="Arial"/>
-          <w:color w:val="auto"/>
-          <w:sz w:val="24"/>
-          <w:szCs w:val="24"/>
-        </w:rPr>
-        <w:t xml:space="preserve"> emphasis, functional fragment</w:t>
-      </w:r>
-    </w:p>
-    <w:p>
-      <w:pPr>
-        <w:pStyle w:val="berschrift5"/>
-        <w:rPr>
-          <w:rFonts w:ascii="Arial" w:hAnsi="Arial" w:cs="Arial"/>
-          <w:color w:val="auto"/>
-          <w:sz w:val="24"/>
-          <w:szCs w:val="24"/>
-        </w:rPr>
-      </w:pPr>
-      <w:r>
-        <w:rPr>
-          <w:rFonts w:ascii="Arial" w:hAnsi="Arial" w:cs="Arial"/>
-          <w:color w:val="auto"/>
-          <w:sz w:val="24"/>
-          <w:szCs w:val="24"/>
-        </w:rPr>
-        <w:t>Written stimuli with</w:t>
-      </w:r>
-      <w:r>
-        <w:rPr>
-          <w:rFonts w:ascii="Arial" w:hAnsi="Arial" w:cs="Arial"/>
-          <w:color w:val="auto"/>
-          <w:sz w:val="24"/>
-          <w:szCs w:val="24"/>
-        </w:rPr>
-        <w:t>out</w:t>
-      </w:r>
-      <w:r>
-        <w:rPr>
-          <w:rFonts w:ascii="Arial" w:hAnsi="Arial" w:cs="Arial"/>
-          <w:color w:val="auto"/>
-          <w:sz w:val="24"/>
-          <w:szCs w:val="24"/>
-        </w:rPr>
-        <w:t xml:space="preserve"> emphasis, lexical fragment</w:t>
-      </w:r>
-    </w:p>
-    <w:p>
-      <w:pPr>
-        <w:pStyle w:val="berschrift3"/>
-        <w:rPr>
-          <w:rFonts w:ascii="Arial" w:hAnsi="Arial" w:cs="Arial"/>
-          <w:color w:val="auto"/>
-        </w:rPr>
-      </w:pPr>
-      <w:r>
-        <w:rPr>
-          <w:rFonts w:ascii="Arial" w:hAnsi="Arial" w:cs="Arial"/>
-          <w:color w:val="auto"/>
-        </w:rPr>
-        <w:t>Filler items</w:t>
-      </w:r>
+          <w:sz w:val="24"/>
+          <w:szCs w:val="24"/>
+        </w:rPr>
+        <w:t xml:space="preserve"> emphasis, functional fragment, speaker B</w:t>
+      </w:r>
+    </w:p>
+    <w:p>
+      <w:pPr>
+        <w:spacing w:after="0"/>
+        <w:rPr>
+          <w:rFonts w:ascii="Arial" w:hAnsi="Arial" w:cs="Arial"/>
+          <w:sz w:val="24"/>
+          <w:szCs w:val="24"/>
+        </w:rPr>
+      </w:pPr>
+      <w:r>
+        <w:rPr>
+          <w:rFonts w:ascii="Arial" w:hAnsi="Arial" w:cs="Arial"/>
+          <w:sz w:val="24"/>
+          <w:szCs w:val="24"/>
+        </w:rPr>
+        <w:t>CWOL15a = 15th critical item without emphasis, lexical fragment, speaker A</w:t>
+      </w:r>
+    </w:p>
+    <w:p>
+      <w:pPr>
+        <w:spacing w:after="0"/>
+        <w:rPr>
+          <w:rFonts w:ascii="Arial" w:hAnsi="Arial" w:cs="Arial"/>
+          <w:sz w:val="24"/>
+          <w:szCs w:val="24"/>
+        </w:rPr>
+      </w:pPr>
+    </w:p>
+    <w:p>
+      <w:pPr>
+        <w:spacing w:after="0"/>
+        <w:rPr>
+          <w:rFonts w:ascii="Arial" w:hAnsi="Arial" w:cs="Arial"/>
+          <w:sz w:val="24"/>
+          <w:szCs w:val="24"/>
+        </w:rPr>
+      </w:pPr>
+      <w:r>
+        <w:rPr>
+          <w:rFonts w:ascii="Arial" w:hAnsi="Arial" w:cs="Arial"/>
+          <w:sz w:val="24"/>
+          <w:szCs w:val="24"/>
+        </w:rPr>
+        <w:t>Filler items are named after the following schema:</w:t>
+      </w:r>
+    </w:p>
+    <w:tbl>
+      <w:tblPr>
+        <w:tblStyle w:val="Tabellenraster"/>
+        <w:tblW w:w="9288" w:type="dxa"/>
+        <w:tblLook w:val="04A0" w:firstRow="1" w:lastRow="0" w:firstColumn="1" w:lastColumn="0" w:noHBand="0" w:noVBand="1"/>
+      </w:tblPr>
+      <w:tblGrid>
+        <w:gridCol w:w="1590"/>
+        <w:gridCol w:w="3905"/>
+        <w:gridCol w:w="1701"/>
+        <w:gridCol w:w="2092"/>
+      </w:tblGrid>
+      <w:tr>
+        <w:tc>
+          <w:tcPr>
+            <w:tcW w:w="1590" w:type="dxa"/>
+          </w:tcPr>
+          <w:p>
+            <w:pPr>
+              <w:rPr>
+                <w:rFonts w:ascii="Arial" w:hAnsi="Arial" w:cs="Arial"/>
+                <w:sz w:val="24"/>
+                <w:szCs w:val="24"/>
+              </w:rPr>
+            </w:pPr>
+            <w:r>
+              <w:rPr>
+                <w:rFonts w:ascii="Arial" w:hAnsi="Arial" w:cs="Arial"/>
+                <w:sz w:val="24"/>
+                <w:szCs w:val="24"/>
+              </w:rPr>
+              <w:t>F</w:t>
+            </w:r>
+          </w:p>
+        </w:tc>
+        <w:tc>
+          <w:tcPr>
+            <w:tcW w:w="3905" w:type="dxa"/>
+          </w:tcPr>
+          <w:p>
+            <w:pPr>
+              <w:rPr>
+                <w:rFonts w:ascii="Arial" w:hAnsi="Arial" w:cs="Arial"/>
+                <w:sz w:val="24"/>
+                <w:szCs w:val="24"/>
+              </w:rPr>
+            </w:pPr>
+            <w:r>
+              <w:rPr>
+                <w:rFonts w:ascii="Arial" w:hAnsi="Arial" w:cs="Arial"/>
+                <w:sz w:val="24"/>
+                <w:szCs w:val="24"/>
+              </w:rPr>
+              <w:t>Acceptability</w:t>
+            </w:r>
+          </w:p>
+        </w:tc>
+        <w:tc>
+          <w:tcPr>
+            <w:tcW w:w="1701" w:type="dxa"/>
+          </w:tcPr>
+          <w:p>
+            <w:pPr>
+              <w:rPr>
+                <w:rFonts w:ascii="Arial" w:hAnsi="Arial" w:cs="Arial"/>
+                <w:sz w:val="24"/>
+                <w:szCs w:val="24"/>
+              </w:rPr>
+            </w:pPr>
+            <w:proofErr w:type="gramStart"/>
+            <w:r>
+              <w:rPr>
+                <w:rFonts w:ascii="Arial" w:hAnsi="Arial" w:cs="Arial"/>
+                <w:sz w:val="24"/>
+                <w:szCs w:val="24"/>
+              </w:rPr>
+              <w:t>1,2,…</w:t>
+            </w:r>
+            <w:proofErr w:type="gramEnd"/>
+            <w:r>
+              <w:rPr>
+                <w:rFonts w:ascii="Arial" w:hAnsi="Arial" w:cs="Arial"/>
+                <w:sz w:val="24"/>
+                <w:szCs w:val="24"/>
+              </w:rPr>
+              <w:t>,</w:t>
+            </w:r>
+            <w:r>
+              <w:rPr>
+                <w:rFonts w:ascii="Arial" w:hAnsi="Arial" w:cs="Arial"/>
+                <w:sz w:val="24"/>
+                <w:szCs w:val="24"/>
+              </w:rPr>
+              <w:t>6</w:t>
+            </w:r>
+          </w:p>
+        </w:tc>
+        <w:tc>
+          <w:tcPr>
+            <w:tcW w:w="2092" w:type="dxa"/>
+          </w:tcPr>
+          <w:p>
+            <w:pPr>
+              <w:rPr>
+                <w:rFonts w:ascii="Arial" w:hAnsi="Arial" w:cs="Arial"/>
+                <w:sz w:val="24"/>
+                <w:szCs w:val="24"/>
+              </w:rPr>
+            </w:pPr>
+            <w:r>
+              <w:rPr>
+                <w:rFonts w:ascii="Arial" w:hAnsi="Arial" w:cs="Arial"/>
+                <w:sz w:val="24"/>
+                <w:szCs w:val="24"/>
+              </w:rPr>
+              <w:t>a/b</w:t>
+            </w:r>
+          </w:p>
+        </w:tc>
+      </w:tr>
+      <w:tr>
+        <w:tc>
+          <w:tcPr>
+            <w:tcW w:w="1590" w:type="dxa"/>
+          </w:tcPr>
+          <w:p>
+            <w:pPr>
+              <w:rPr>
+                <w:rFonts w:ascii="Arial" w:hAnsi="Arial" w:cs="Arial"/>
+                <w:sz w:val="24"/>
+                <w:szCs w:val="24"/>
+              </w:rPr>
+            </w:pPr>
+            <w:r>
+              <w:rPr>
+                <w:rFonts w:ascii="Arial" w:hAnsi="Arial" w:cs="Arial"/>
+                <w:sz w:val="24"/>
+                <w:szCs w:val="24"/>
+              </w:rPr>
+              <w:t>or filler item (F)</w:t>
+            </w:r>
+          </w:p>
+        </w:tc>
+        <w:tc>
+          <w:tcPr>
+            <w:tcW w:w="3905" w:type="dxa"/>
+          </w:tcPr>
+          <w:p>
+            <w:pPr>
+              <w:rPr>
+                <w:rFonts w:ascii="Arial" w:hAnsi="Arial" w:cs="Arial"/>
+                <w:sz w:val="24"/>
+                <w:szCs w:val="24"/>
+              </w:rPr>
+            </w:pPr>
+            <w:r>
+              <w:rPr>
+                <w:rFonts w:ascii="Arial" w:hAnsi="Arial" w:cs="Arial"/>
+                <w:sz w:val="24"/>
+                <w:szCs w:val="24"/>
+              </w:rPr>
+              <w:t>A = fully acceptable, B = somewhat acceptable, C = neither acceptable nor unacceptable, D = somewhat unacceptable, E = fully unacceptable</w:t>
+            </w:r>
+          </w:p>
+        </w:tc>
+        <w:tc>
+          <w:tcPr>
+            <w:tcW w:w="1701" w:type="dxa"/>
+          </w:tcPr>
+          <w:p>
+            <w:pPr>
+              <w:rPr>
+                <w:rFonts w:ascii="Arial" w:hAnsi="Arial" w:cs="Arial"/>
+                <w:sz w:val="24"/>
+                <w:szCs w:val="24"/>
+              </w:rPr>
+            </w:pPr>
+            <w:r>
+              <w:rPr>
+                <w:rFonts w:ascii="Arial" w:hAnsi="Arial" w:cs="Arial"/>
+                <w:sz w:val="24"/>
+                <w:szCs w:val="24"/>
+              </w:rPr>
+              <w:t xml:space="preserve">number of </w:t>
+            </w:r>
+            <w:proofErr w:type="gramStart"/>
+            <w:r>
+              <w:rPr>
+                <w:rFonts w:ascii="Arial" w:hAnsi="Arial" w:cs="Arial"/>
+                <w:sz w:val="24"/>
+                <w:szCs w:val="24"/>
+              </w:rPr>
+              <w:t>item</w:t>
+            </w:r>
+            <w:proofErr w:type="gramEnd"/>
+          </w:p>
+        </w:tc>
+        <w:tc>
+          <w:tcPr>
+            <w:tcW w:w="2092" w:type="dxa"/>
+          </w:tcPr>
+          <w:p>
+            <w:pPr>
+              <w:rPr>
+                <w:rFonts w:ascii="Arial" w:hAnsi="Arial" w:cs="Arial"/>
+                <w:sz w:val="24"/>
+                <w:szCs w:val="24"/>
+              </w:rPr>
+            </w:pPr>
+            <w:r>
+              <w:rPr>
+                <w:rFonts w:ascii="Arial" w:hAnsi="Arial" w:cs="Arial"/>
+                <w:sz w:val="24"/>
+                <w:szCs w:val="24"/>
+              </w:rPr>
+              <w:t>Speaker A (a) or speaker B (b)</w:t>
+            </w:r>
+          </w:p>
+        </w:tc>
+      </w:tr>
+    </w:tbl>
+    <w:p>
+      <w:pPr>
+        <w:spacing w:after="0"/>
+        <w:rPr>
+          <w:rFonts w:ascii="Arial" w:hAnsi="Arial" w:cs="Arial"/>
+          <w:sz w:val="24"/>
+          <w:szCs w:val="24"/>
+        </w:rPr>
+      </w:pPr>
+      <w:r>
+        <w:rPr>
+          <w:rFonts w:ascii="Arial" w:hAnsi="Arial" w:cs="Arial"/>
+          <w:sz w:val="24"/>
+          <w:szCs w:val="24"/>
+        </w:rPr>
+        <w:t>Examples:</w:t>
+      </w:r>
+    </w:p>
+    <w:p>
+      <w:pPr>
+        <w:spacing w:after="0"/>
+        <w:rPr>
+          <w:rFonts w:ascii="Arial" w:hAnsi="Arial" w:cs="Arial"/>
+          <w:sz w:val="24"/>
+          <w:szCs w:val="24"/>
+        </w:rPr>
+      </w:pPr>
+      <w:r>
+        <w:rPr>
+          <w:rFonts w:ascii="Arial" w:hAnsi="Arial" w:cs="Arial"/>
+          <w:sz w:val="24"/>
+          <w:szCs w:val="24"/>
+        </w:rPr>
+        <w:t>FA1a = 1</w:t>
+      </w:r>
+      <w:r>
+        <w:rPr>
+          <w:rFonts w:ascii="Arial" w:hAnsi="Arial" w:cs="Arial"/>
+          <w:sz w:val="24"/>
+          <w:szCs w:val="24"/>
+        </w:rPr>
+        <w:t>st</w:t>
+      </w:r>
+      <w:r>
+        <w:rPr>
+          <w:rFonts w:ascii="Arial" w:hAnsi="Arial" w:cs="Arial"/>
+          <w:sz w:val="24"/>
+          <w:szCs w:val="24"/>
+        </w:rPr>
+        <w:t xml:space="preserve"> </w:t>
+      </w:r>
+      <w:r>
+        <w:rPr>
+          <w:rFonts w:ascii="Arial" w:hAnsi="Arial" w:cs="Arial"/>
+          <w:sz w:val="24"/>
+          <w:szCs w:val="24"/>
+        </w:rPr>
+        <w:t>filler</w:t>
+      </w:r>
+      <w:r>
+        <w:rPr>
+          <w:rFonts w:ascii="Arial" w:hAnsi="Arial" w:cs="Arial"/>
+          <w:sz w:val="24"/>
+          <w:szCs w:val="24"/>
+        </w:rPr>
+        <w:t xml:space="preserve"> item</w:t>
+      </w:r>
+      <w:r>
+        <w:rPr>
+          <w:rFonts w:ascii="Arial" w:hAnsi="Arial" w:cs="Arial"/>
+          <w:sz w:val="24"/>
+          <w:szCs w:val="24"/>
+        </w:rPr>
+        <w:t>, fully acceptable, speaker A</w:t>
+      </w:r>
+    </w:p>
+    <w:p>
+      <w:pPr>
+        <w:spacing w:after="0"/>
+        <w:rPr>
+          <w:rFonts w:ascii="Arial" w:hAnsi="Arial" w:cs="Arial"/>
+          <w:sz w:val="24"/>
+          <w:szCs w:val="24"/>
+        </w:rPr>
+      </w:pPr>
+      <w:r>
+        <w:rPr>
+          <w:rFonts w:ascii="Arial" w:hAnsi="Arial" w:cs="Arial"/>
+          <w:sz w:val="24"/>
+          <w:szCs w:val="24"/>
+        </w:rPr>
+        <w:t>FE5b = 5th filler item, fully unacceptable, speaker B</w:t>
+      </w:r>
+    </w:p>
+    <w:p>
+      <w:pPr>
+        <w:spacing w:after="0"/>
+        <w:rPr>
+          <w:rFonts w:ascii="Arial" w:hAnsi="Arial" w:cs="Arial"/>
+          <w:sz w:val="24"/>
+          <w:szCs w:val="24"/>
+        </w:rPr>
+      </w:pPr>
+    </w:p>
+    <w:p>
+      <w:pPr>
+        <w:spacing w:after="0"/>
+        <w:rPr>
+          <w:rFonts w:ascii="Arial" w:hAnsi="Arial" w:cs="Arial"/>
+          <w:sz w:val="24"/>
+          <w:szCs w:val="24"/>
+        </w:rPr>
+      </w:pPr>
+    </w:p>
+    <w:p>
+      <w:pPr>
+        <w:spacing w:after="0"/>
+        <w:rPr>
+          <w:rFonts w:ascii="Arial" w:hAnsi="Arial" w:cs="Arial"/>
+          <w:sz w:val="24"/>
+          <w:szCs w:val="24"/>
+        </w:rPr>
+      </w:pPr>
     </w:p>
     <w:p>
       <w:pPr>
         <w:pStyle w:val="Listenabsatz"/>
+        <w:spacing w:after="0"/>
         <w:ind w:left="1440"/>
+        <w:rPr>
+          <w:rFonts w:ascii="Arial" w:hAnsi="Arial" w:cs="Arial"/>
+          <w:sz w:val="24"/>
+          <w:szCs w:val="24"/>
+        </w:rPr>
       </w:pPr>
     </w:p>
     <w:sectPr>
@@ -1674,6 +2685,25 @@
       <w:szCs w:val="21"/>
     </w:rPr>
   </w:style>
+  <w:style w:type="table" w:styleId="Tabellenraster">
+    <w:name w:val="Table Grid"/>
+    <w:basedOn w:val="NormaleTabelle"/>
+    <w:uiPriority w:val="59"/>
+    <w:rsid w:val="009E24B2"/>
+    <w:pPr>
+      <w:spacing w:after="0" w:line="240" w:lineRule="auto"/>
+    </w:pPr>
+    <w:tblPr>
+      <w:tblBorders>
+        <w:top w:val="single" w:sz="4" w:space="0" w:color="auto"/>
+        <w:left w:val="single" w:sz="4" w:space="0" w:color="auto"/>
+        <w:bottom w:val="single" w:sz="4" w:space="0" w:color="auto"/>
+        <w:right w:val="single" w:sz="4" w:space="0" w:color="auto"/>
+        <w:insideH w:val="single" w:sz="4" w:space="0" w:color="auto"/>
+        <w:insideV w:val="single" w:sz="4" w:space="0" w:color="auto"/>
+      </w:tblBorders>
+    </w:tblPr>
+  </w:style>
 </w:styles>
 </file>
 

</xml_diff>

<commit_message>
recordings of speaker a added
</commit_message>
<xml_diff>
--- a/2 Experiments/0 read me.docx
+++ b/2 Experiments/0 read me.docx
@@ -58,6 +58,34 @@
           <w:szCs w:val="24"/>
         </w:rPr>
         <w:t>etc.</w:t>
+      </w:r>
+    </w:p>
+    <w:p>
+      <w:pPr>
+        <w:spacing w:after="0"/>
+        <w:rPr>
+          <w:rFonts w:ascii="Arial" w:hAnsi="Arial" w:cs="Arial"/>
+          <w:sz w:val="24"/>
+          <w:szCs w:val="24"/>
+        </w:rPr>
+      </w:pPr>
+    </w:p>
+    <w:p>
+      <w:pPr>
+        <w:spacing w:after="0"/>
+        <w:rPr>
+          <w:rFonts w:ascii="Arial" w:hAnsi="Arial" w:cs="Arial"/>
+          <w:sz w:val="24"/>
+          <w:szCs w:val="24"/>
+        </w:rPr>
+      </w:pPr>
+      <w:r>
+        <w:rPr>
+          <w:rFonts w:ascii="Arial" w:hAnsi="Arial" w:cs="Arial"/>
+          <w:sz w:val="24"/>
+          <w:szCs w:val="24"/>
+        </w:rPr>
+        <w:t>The stimuli folder includes the written and auditory stimuli. For the auditory stimuli, there are separate sub-folder for the raw recordings without editing, the recordings after they were edited to (1) have been controlled for volume mismatches and (2) cut to be without long pauses before and after the sentences, as well as the final recordings that include both the part by speaker a and speaker b.</w:t>
       </w:r>
     </w:p>
     <w:p>
@@ -579,6 +607,30 @@
           <w:color w:val="auto"/>
         </w:rPr>
         <w:t>Filler items</w:t>
+      </w:r>
+    </w:p>
+    <w:p>
+      <w:r>
+        <w:tab/>
+        <w:t>Raw stimuli before editing</w:t>
+      </w:r>
+    </w:p>
+    <w:p>
+      <w:r>
+        <w:tab/>
+      </w:r>
+      <w:r>
+        <w:tab/>
+        <w:t>Speaker A</w:t>
+      </w:r>
+    </w:p>
+    <w:p>
+      <w:r>
+        <w:tab/>
+      </w:r>
+      <w:r>
+        <w:tab/>
+        <w:t>Speaker B</w:t>
       </w:r>
     </w:p>
     <w:p>
@@ -727,23 +779,13 @@
                 <w:szCs w:val="24"/>
               </w:rPr>
             </w:pPr>
-            <w:proofErr w:type="gramStart"/>
             <w:r>
               <w:rPr>
                 <w:rFonts w:ascii="Arial" w:hAnsi="Arial" w:cs="Arial"/>
                 <w:sz w:val="24"/>
                 <w:szCs w:val="24"/>
               </w:rPr>
-              <w:t>1,2,…</w:t>
-            </w:r>
-            <w:proofErr w:type="gramEnd"/>
-            <w:r>
-              <w:rPr>
-                <w:rFonts w:ascii="Arial" w:hAnsi="Arial" w:cs="Arial"/>
-                <w:sz w:val="24"/>
-                <w:szCs w:val="24"/>
-              </w:rPr>
-              <w:t>,15</w:t>
+              <w:t>1,2,…,15</w:t>
             </w:r>
           </w:p>
         </w:tc>
@@ -864,18 +906,8 @@
                 <w:sz w:val="24"/>
                 <w:szCs w:val="24"/>
               </w:rPr>
-              <w:t xml:space="preserve">number of </w:t>
+              <w:t>number of item</w:t>
             </w:r>
-            <w:proofErr w:type="gramStart"/>
-            <w:r>
-              <w:rPr>
-                <w:rFonts w:ascii="Arial" w:hAnsi="Arial" w:cs="Arial"/>
-                <w:sz w:val="24"/>
-                <w:szCs w:val="24"/>
-              </w:rPr>
-              <w:t>item</w:t>
-            </w:r>
-            <w:proofErr w:type="gramEnd"/>
           </w:p>
         </w:tc>
         <w:tc>
@@ -999,15 +1031,7 @@
           <w:sz w:val="24"/>
           <w:szCs w:val="24"/>
         </w:rPr>
-        <w:t>st</w:t>
-      </w:r>
-      <w:r>
-        <w:rPr>
-          <w:rFonts w:ascii="Arial" w:hAnsi="Arial" w:cs="Arial"/>
-          <w:sz w:val="24"/>
-          <w:szCs w:val="24"/>
-        </w:rPr>
-        <w:t xml:space="preserve"> </w:t>
+        <w:t xml:space="preserve">st </w:t>
       </w:r>
       <w:r>
         <w:rPr>
@@ -1093,71 +1117,7 @@
           <w:sz w:val="24"/>
           <w:szCs w:val="24"/>
         </w:rPr>
-        <w:t>CW</w:t>
-      </w:r>
-      <w:r>
-        <w:rPr>
-          <w:rFonts w:ascii="Arial" w:hAnsi="Arial" w:cs="Arial"/>
-          <w:sz w:val="24"/>
-          <w:szCs w:val="24"/>
-        </w:rPr>
-        <w:t>O</w:t>
-      </w:r>
-      <w:r>
-        <w:rPr>
-          <w:rFonts w:ascii="Arial" w:hAnsi="Arial" w:cs="Arial"/>
-          <w:sz w:val="24"/>
-          <w:szCs w:val="24"/>
-        </w:rPr>
-        <w:t>F</w:t>
-      </w:r>
-      <w:r>
-        <w:rPr>
-          <w:rFonts w:ascii="Arial" w:hAnsi="Arial" w:cs="Arial"/>
-          <w:sz w:val="24"/>
-          <w:szCs w:val="24"/>
-        </w:rPr>
-        <w:t>14</w:t>
-      </w:r>
-      <w:r>
-        <w:rPr>
-          <w:rFonts w:ascii="Arial" w:hAnsi="Arial" w:cs="Arial"/>
-          <w:sz w:val="24"/>
-          <w:szCs w:val="24"/>
-        </w:rPr>
-        <w:t xml:space="preserve">b = </w:t>
-      </w:r>
-      <w:r>
-        <w:rPr>
-          <w:rFonts w:ascii="Arial" w:hAnsi="Arial" w:cs="Arial"/>
-          <w:sz w:val="24"/>
-          <w:szCs w:val="24"/>
-        </w:rPr>
-        <w:t>14th</w:t>
-      </w:r>
-      <w:r>
-        <w:rPr>
-          <w:rFonts w:ascii="Arial" w:hAnsi="Arial" w:cs="Arial"/>
-          <w:sz w:val="24"/>
-          <w:szCs w:val="24"/>
-        </w:rPr>
-        <w:t xml:space="preserve"> critical item with</w:t>
-      </w:r>
-      <w:r>
-        <w:rPr>
-          <w:rFonts w:ascii="Arial" w:hAnsi="Arial" w:cs="Arial"/>
-          <w:sz w:val="24"/>
-          <w:szCs w:val="24"/>
-        </w:rPr>
-        <w:t>out</w:t>
-      </w:r>
-      <w:r>
-        <w:rPr>
-          <w:rFonts w:ascii="Arial" w:hAnsi="Arial" w:cs="Arial"/>
-          <w:sz w:val="24"/>
-          <w:szCs w:val="24"/>
-        </w:rPr>
-        <w:t xml:space="preserve"> emphasis, functional fragment, speaker B</w:t>
+        <w:t>CWOF14b = 14th critical item without emphasis, functional fragment, speaker B</w:t>
       </w:r>
     </w:p>
     <w:p>
@@ -1275,23 +1235,13 @@
                 <w:szCs w:val="24"/>
               </w:rPr>
             </w:pPr>
-            <w:proofErr w:type="gramStart"/>
             <w:r>
               <w:rPr>
                 <w:rFonts w:ascii="Arial" w:hAnsi="Arial" w:cs="Arial"/>
                 <w:sz w:val="24"/>
                 <w:szCs w:val="24"/>
               </w:rPr>
-              <w:t>1,2,…</w:t>
-            </w:r>
-            <w:proofErr w:type="gramEnd"/>
-            <w:r>
-              <w:rPr>
-                <w:rFonts w:ascii="Arial" w:hAnsi="Arial" w:cs="Arial"/>
-                <w:sz w:val="24"/>
-                <w:szCs w:val="24"/>
-              </w:rPr>
-              <w:t>,</w:t>
+              <w:t>1,2,…,</w:t>
             </w:r>
             <w:r>
               <w:rPr>
@@ -1345,6 +1295,7 @@
                 <w:sz w:val="24"/>
                 <w:szCs w:val="24"/>
               </w:rPr>
+              <w:lastRenderedPageBreak/>
               <w:t>or filler item (F)</w:t>
             </w:r>
           </w:p>
@@ -1389,18 +1340,8 @@
                 <w:sz w:val="24"/>
                 <w:szCs w:val="24"/>
               </w:rPr>
-              <w:t xml:space="preserve">number of </w:t>
+              <w:t>number of item</w:t>
             </w:r>
-            <w:proofErr w:type="gramStart"/>
-            <w:r>
-              <w:rPr>
-                <w:rFonts w:ascii="Arial" w:hAnsi="Arial" w:cs="Arial"/>
-                <w:sz w:val="24"/>
-                <w:szCs w:val="24"/>
-              </w:rPr>
-              <w:t>item</w:t>
-            </w:r>
-            <w:proofErr w:type="gramEnd"/>
           </w:p>
         </w:tc>
         <w:tc>

</xml_diff>

<commit_message>
filler recordings added speaker a
</commit_message>
<xml_diff>
--- a/2 Experiments/0 read me.docx
+++ b/2 Experiments/0 read me.docx
@@ -85,7 +85,7 @@
           <w:sz w:val="24"/>
           <w:szCs w:val="24"/>
         </w:rPr>
-        <w:t>The stimuli folder includes the written and auditory stimuli. For the auditory stimuli, there are separate sub-folder for the raw recordings without editing, the recordings after they were edited to (1) have been controlled for volume mismatches and (2) cut to be without long pauses before and after the sentences, as well as the final recordings that include both the part by speaker a and speaker b.</w:t>
+        <w:t>The stimuli folder includes the written and auditory stimuli. For the auditory stimuli, there are separate sub-folder for the raw recordings without editing, the recordings after they were edited to be without long pauses before and after the sentences, as well as the final recordings that include both the part by speaker a and speaker b.</w:t>
       </w:r>
     </w:p>
     <w:p>
@@ -1295,8 +1295,16 @@
                 <w:sz w:val="24"/>
                 <w:szCs w:val="24"/>
               </w:rPr>
+              <w:t xml:space="preserve">or filler item </w:t>
+            </w:r>
+            <w:r>
+              <w:rPr>
+                <w:rFonts w:ascii="Arial" w:hAnsi="Arial" w:cs="Arial"/>
+                <w:sz w:val="24"/>
+                <w:szCs w:val="24"/>
+              </w:rPr>
               <w:lastRenderedPageBreak/>
-              <w:t>or filler item (F)</w:t>
+              <w:t>(F)</w:t>
             </w:r>
           </w:p>
         </w:tc>
@@ -1318,7 +1326,17 @@
                 <w:sz w:val="24"/>
                 <w:szCs w:val="24"/>
               </w:rPr>
-              <w:t>A = fully acceptable, B = somewhat acceptable, C = neither acceptable nor unacceptable, D = somewhat unacceptable, E = fully unacceptable</w:t>
+              <w:lastRenderedPageBreak/>
+              <w:t xml:space="preserve">A = fully acceptable, B = </w:t>
+            </w:r>
+            <w:r>
+              <w:rPr>
+                <w:rFonts w:ascii="Arial" w:hAnsi="Arial" w:cs="Arial"/>
+                <w:sz w:val="24"/>
+                <w:szCs w:val="24"/>
+              </w:rPr>
+              <w:lastRenderedPageBreak/>
+              <w:t>somewhat acceptable, C = neither acceptable nor unacceptable, D = somewhat unacceptable, E = fully unacceptable</w:t>
             </w:r>
           </w:p>
         </w:tc>
@@ -1340,7 +1358,17 @@
                 <w:sz w:val="24"/>
                 <w:szCs w:val="24"/>
               </w:rPr>
-              <w:t>number of item</w:t>
+              <w:lastRenderedPageBreak/>
+              <w:t xml:space="preserve">number of </w:t>
+            </w:r>
+            <w:r>
+              <w:rPr>
+                <w:rFonts w:ascii="Arial" w:hAnsi="Arial" w:cs="Arial"/>
+                <w:sz w:val="24"/>
+                <w:szCs w:val="24"/>
+              </w:rPr>
+              <w:lastRenderedPageBreak/>
+              <w:t>item</w:t>
             </w:r>
           </w:p>
         </w:tc>
@@ -1362,7 +1390,17 @@
                 <w:sz w:val="24"/>
                 <w:szCs w:val="24"/>
               </w:rPr>
-              <w:t>Speaker A (a) or speaker B (b)</w:t>
+              <w:lastRenderedPageBreak/>
+              <w:t xml:space="preserve">Speaker A (a) or </w:t>
+            </w:r>
+            <w:r>
+              <w:rPr>
+                <w:rFonts w:ascii="Arial" w:hAnsi="Arial" w:cs="Arial"/>
+                <w:sz w:val="24"/>
+                <w:szCs w:val="24"/>
+              </w:rPr>
+              <w:lastRenderedPageBreak/>
+              <w:t>speaker B (b)</w:t>
             </w:r>
           </w:p>
         </w:tc>
@@ -1383,6 +1421,7 @@
           <w:sz w:val="24"/>
           <w:szCs w:val="24"/>
         </w:rPr>
+        <w:lastRenderedPageBreak/>
         <w:t>Examples:</w:t>
       </w:r>
     </w:p>

</xml_diff>

<commit_message>
introduction pages and files for experiment
</commit_message>
<xml_diff>
--- a/2 Experiments/0 read me.docx
+++ b/2 Experiments/0 read me.docx
@@ -1171,6 +1171,74 @@
         </w:rPr>
         <w:t>FE5b = 5th filler item, fully unacceptable, speaker B</w:t>
       </w:r>
+    </w:p>
+    <w:p>
+      <w:pPr>
+        <w:spacing w:after="0"/>
+        <w:rPr>
+          <w:rFonts w:ascii="Arial" w:hAnsi="Arial" w:cs="Arial"/>
+          <w:sz w:val="24"/>
+          <w:szCs w:val="24"/>
+        </w:rPr>
+      </w:pPr>
+    </w:p>
+    <w:p>
+      <w:pPr>
+        <w:spacing w:after="0"/>
+        <w:rPr>
+          <w:rFonts w:ascii="Arial" w:hAnsi="Arial" w:cs="Arial"/>
+          <w:sz w:val="24"/>
+          <w:szCs w:val="24"/>
+        </w:rPr>
+      </w:pPr>
+      <w:r>
+        <w:rPr>
+          <w:rFonts w:ascii="Arial" w:hAnsi="Arial" w:cs="Arial"/>
+          <w:sz w:val="24"/>
+          <w:szCs w:val="24"/>
+        </w:rPr>
+        <w:t xml:space="preserve">To distinguish between written and auditory stimuli, the </w:t>
+      </w:r>
+      <w:r>
+        <w:rPr>
+          <w:rFonts w:ascii="Arial" w:hAnsi="Arial" w:cs="Arial"/>
+          <w:b/>
+          <w:bCs/>
+          <w:color w:val="FF0000"/>
+          <w:sz w:val="24"/>
+          <w:szCs w:val="24"/>
+        </w:rPr>
+        <w:t>w</w:t>
+      </w:r>
+      <w:r>
+        <w:rPr>
+          <w:rFonts w:ascii="Arial" w:hAnsi="Arial" w:cs="Arial"/>
+          <w:sz w:val="24"/>
+          <w:szCs w:val="24"/>
+        </w:rPr>
+        <w:t xml:space="preserve">ritten stimuli are named, e.g., </w:t>
+      </w:r>
+      <w:proofErr w:type="spellStart"/>
+      <w:r>
+        <w:rPr>
+          <w:rFonts w:ascii="Arial" w:hAnsi="Arial" w:cs="Arial"/>
+          <w:b/>
+          <w:bCs/>
+          <w:color w:val="FF0000"/>
+          <w:sz w:val="24"/>
+          <w:szCs w:val="24"/>
+        </w:rPr>
+        <w:t>w</w:t>
+      </w:r>
+      <w:r>
+        <w:rPr>
+          <w:rFonts w:ascii="Arial" w:hAnsi="Arial" w:cs="Arial"/>
+          <w:sz w:val="24"/>
+          <w:szCs w:val="24"/>
+        </w:rPr>
+        <w:t>CWOF</w:t>
+      </w:r>
+      <w:proofErr w:type="spellEnd"/>
     </w:p>
     <w:p>
       <w:pPr>

</xml_diff>